<commit_message>
Day17 project data is added to github
</commit_message>
<xml_diff>
--- a/Day17/Day17_Task_1.docx
+++ b/Day17/Day17_Task_1.docx
@@ -5,12 +5,18 @@
     <w:p>
       <w:pPr>
         <w:pStyle w:val="Heading4"/>
+        <w:numPr>
+          <w:ilvl w:val="3"/>
+          <w:numId w:val="1"/>
+        </w:numPr>
         <w:bidi w:val="0"/>
         <w:spacing w:before="120" w:after="120"/>
         <w:jc w:val="left"/>
         <w:rPr>
           <w:rFonts w:ascii="Arial;sans-serif" w:hAnsi="Arial;sans-serif"/>
           <w:b/>
+          <w:b/>
+          <w:i w:val="false"/>
           <w:i w:val="false"/>
           <w:caps w:val="false"/>
           <w:smallCaps w:val="false"/>
@@ -38,12 +44,20 @@
           <w:effect w:val="none"/>
           <w:shd w:fill="auto" w:val="clear"/>
         </w:rPr>
-        <w:t>Day1</w:t>
-      </w:r>
-      <w:r>
-        <w:rPr>
-          <w:rFonts w:ascii="Arial;sans-serif" w:hAnsi="Arial;sans-serif"/>
-          <w:b/>
+        <w:t>Day17</w:t>
+      </w:r>
+    </w:p>
+    <w:p>
+      <w:pPr>
+        <w:pStyle w:val="Heading3"/>
+        <w:bidi w:val="0"/>
+        <w:ind w:left="0" w:hanging="0"/>
+        <w:jc w:val="left"/>
+        <w:rPr>
+          <w:rFonts w:ascii="Arial;sans-serif" w:hAnsi="Arial;sans-serif"/>
+          <w:b/>
+          <w:b/>
+          <w:i w:val="false"/>
           <w:i w:val="false"/>
           <w:caps w:val="false"/>
           <w:smallCaps w:val="false"/>
@@ -51,59 +65,40 @@
           <w:dstrike w:val="false"/>
           <w:color w:val="000000"/>
           <w:sz w:val="26"/>
-          <w:u w:val="thick"/>
-          <w:effect w:val="none"/>
-          <w:shd w:fill="auto" w:val="clear"/>
-        </w:rPr>
-        <w:t>7</w:t>
+          <w:u w:val="none"/>
+          <w:effect w:val="none"/>
+          <w:shd w:fill="auto" w:val="clear"/>
+        </w:rPr>
+      </w:pPr>
+      <w:r>
+        <w:rPr>
+          <w:rFonts w:ascii="Arial;sans-serif" w:hAnsi="Arial;sans-serif"/>
+          <w:b/>
+          <w:i w:val="false"/>
+          <w:caps w:val="false"/>
+          <w:smallCaps w:val="false"/>
+          <w:strike w:val="false"/>
+          <w:dstrike w:val="false"/>
+          <w:color w:val="000000"/>
+          <w:sz w:val="26"/>
+          <w:u w:val="none"/>
+          <w:effect w:val="none"/>
+          <w:shd w:fill="auto" w:val="clear"/>
+        </w:rPr>
+        <w:t>Project 01</w:t>
       </w:r>
     </w:p>
     <w:p>
       <w:pPr>
         <w:pStyle w:val="Heading3"/>
         <w:bidi w:val="0"/>
-        <w:jc w:val="left"/>
-        <w:rPr>
-          <w:rFonts w:ascii="Arial;sans-serif" w:hAnsi="Arial;sans-serif"/>
-          <w:b/>
-          <w:i w:val="false"/>
-          <w:caps w:val="false"/>
-          <w:smallCaps w:val="false"/>
-          <w:strike w:val="false"/>
-          <w:dstrike w:val="false"/>
-          <w:color w:val="000000"/>
-          <w:sz w:val="26"/>
-          <w:u w:val="none"/>
-          <w:effect w:val="none"/>
-          <w:shd w:fill="auto" w:val="clear"/>
-        </w:rPr>
-      </w:pPr>
-      <w:r>
-        <w:rPr>
-          <w:rFonts w:ascii="Arial;sans-serif" w:hAnsi="Arial;sans-serif"/>
-          <w:b/>
-          <w:i w:val="false"/>
-          <w:caps w:val="false"/>
-          <w:smallCaps w:val="false"/>
-          <w:strike w:val="false"/>
-          <w:dstrike w:val="false"/>
-          <w:color w:val="000000"/>
-          <w:sz w:val="26"/>
-          <w:u w:val="none"/>
-          <w:effect w:val="none"/>
-          <w:shd w:fill="auto" w:val="clear"/>
-        </w:rPr>
-        <w:t>Project 01</w:t>
-      </w:r>
-    </w:p>
-    <w:p>
-      <w:pPr>
-        <w:pStyle w:val="Heading3"/>
-        <w:bidi w:val="0"/>
         <w:spacing w:lineRule="auto" w:line="331" w:before="280" w:after="80"/>
-        <w:rPr>
-          <w:rFonts w:ascii="Arial;sans-serif" w:hAnsi="Arial;sans-serif"/>
-          <w:b/>
+        <w:ind w:left="0" w:hanging="0"/>
+        <w:rPr>
+          <w:rFonts w:ascii="Arial;sans-serif" w:hAnsi="Arial;sans-serif"/>
+          <w:b/>
+          <w:b/>
+          <w:i w:val="false"/>
           <w:i w:val="false"/>
           <w:caps w:val="false"/>
           <w:smallCaps w:val="false"/>
@@ -181,9 +176,12 @@
         <w:pStyle w:val="Heading3"/>
         <w:bidi w:val="0"/>
         <w:spacing w:lineRule="auto" w:line="331" w:before="280" w:after="80"/>
-        <w:rPr>
-          <w:rFonts w:ascii="Arial;sans-serif" w:hAnsi="Arial;sans-serif"/>
-          <w:b/>
+        <w:ind w:left="0" w:hanging="0"/>
+        <w:rPr>
+          <w:rFonts w:ascii="Arial;sans-serif" w:hAnsi="Arial;sans-serif"/>
+          <w:b/>
+          <w:b/>
+          <w:i w:val="false"/>
           <w:i w:val="false"/>
           <w:caps w:val="false"/>
           <w:smallCaps w:val="false"/>
@@ -305,9 +303,7 @@
           <w:ilvl w:val="0"/>
           <w:numId w:val="2"/>
         </w:numPr>
-        <w:pBdr/>
-        <w:tabs>
-          <w:tab w:val="clear" w:pos="709"/>
+        <w:tabs>
           <w:tab w:val="left" w:pos="709" w:leader="none"/>
         </w:tabs>
         <w:bidi w:val="0"/>
@@ -316,6 +312,8 @@
         <w:rPr>
           <w:rFonts w:ascii="Arial;sans-serif" w:hAnsi="Arial;sans-serif"/>
           <w:b w:val="false"/>
+          <w:b w:val="false"/>
+          <w:i w:val="false"/>
           <w:i w:val="false"/>
           <w:caps w:val="false"/>
           <w:smallCaps w:val="false"/>
@@ -369,9 +367,7 @@
           <w:ilvl w:val="0"/>
           <w:numId w:val="2"/>
         </w:numPr>
-        <w:pBdr/>
-        <w:tabs>
-          <w:tab w:val="clear" w:pos="709"/>
+        <w:tabs>
           <w:tab w:val="left" w:pos="709" w:leader="none"/>
         </w:tabs>
         <w:bidi w:val="0"/>
@@ -380,6 +376,8 @@
         <w:rPr>
           <w:rFonts w:ascii="Arial;sans-serif" w:hAnsi="Arial;sans-serif"/>
           <w:b w:val="false"/>
+          <w:b w:val="false"/>
+          <w:i w:val="false"/>
           <w:i w:val="false"/>
           <w:caps w:val="false"/>
           <w:smallCaps w:val="false"/>
@@ -433,9 +431,7 @@
           <w:ilvl w:val="0"/>
           <w:numId w:val="2"/>
         </w:numPr>
-        <w:pBdr/>
-        <w:tabs>
-          <w:tab w:val="clear" w:pos="709"/>
+        <w:tabs>
           <w:tab w:val="left" w:pos="709" w:leader="none"/>
         </w:tabs>
         <w:bidi w:val="0"/>
@@ -444,6 +440,8 @@
         <w:rPr>
           <w:rFonts w:ascii="Arial;sans-serif" w:hAnsi="Arial;sans-serif"/>
           <w:b w:val="false"/>
+          <w:b w:val="false"/>
+          <w:i w:val="false"/>
           <w:i w:val="false"/>
           <w:caps w:val="false"/>
           <w:smallCaps w:val="false"/>
@@ -497,9 +495,7 @@
           <w:ilvl w:val="0"/>
           <w:numId w:val="2"/>
         </w:numPr>
-        <w:pBdr/>
-        <w:tabs>
-          <w:tab w:val="clear" w:pos="709"/>
+        <w:tabs>
           <w:tab w:val="left" w:pos="709" w:leader="none"/>
         </w:tabs>
         <w:bidi w:val="0"/>
@@ -508,6 +504,8 @@
         <w:rPr>
           <w:rFonts w:ascii="Arial;sans-serif" w:hAnsi="Arial;sans-serif"/>
           <w:b w:val="false"/>
+          <w:b w:val="false"/>
+          <w:i w:val="false"/>
           <w:i w:val="false"/>
           <w:caps w:val="false"/>
           <w:smallCaps w:val="false"/>
@@ -561,9 +559,7 @@
           <w:ilvl w:val="0"/>
           <w:numId w:val="2"/>
         </w:numPr>
-        <w:pBdr/>
-        <w:tabs>
-          <w:tab w:val="clear" w:pos="709"/>
+        <w:tabs>
           <w:tab w:val="left" w:pos="709" w:leader="none"/>
         </w:tabs>
         <w:bidi w:val="0"/>
@@ -572,6 +568,8 @@
         <w:rPr>
           <w:rFonts w:ascii="Arial;sans-serif" w:hAnsi="Arial;sans-serif"/>
           <w:b w:val="false"/>
+          <w:b w:val="false"/>
+          <w:i w:val="false"/>
           <w:i w:val="false"/>
           <w:caps w:val="false"/>
           <w:smallCaps w:val="false"/>
@@ -623,9 +621,12 @@
         <w:pStyle w:val="Heading3"/>
         <w:bidi w:val="0"/>
         <w:spacing w:lineRule="auto" w:line="331" w:before="280" w:after="80"/>
-        <w:rPr>
-          <w:rFonts w:ascii="Arial;sans-serif" w:hAnsi="Arial;sans-serif"/>
-          <w:b/>
+        <w:ind w:left="0" w:hanging="0"/>
+        <w:rPr>
+          <w:rFonts w:ascii="Arial;sans-serif" w:hAnsi="Arial;sans-serif"/>
+          <w:b/>
+          <w:b/>
+          <w:i w:val="false"/>
           <w:i w:val="false"/>
           <w:caps w:val="false"/>
           <w:smallCaps w:val="false"/>
@@ -663,9 +664,7 @@
           <w:ilvl w:val="0"/>
           <w:numId w:val="3"/>
         </w:numPr>
-        <w:pBdr/>
-        <w:tabs>
-          <w:tab w:val="clear" w:pos="709"/>
+        <w:tabs>
           <w:tab w:val="left" w:pos="709" w:leader="none"/>
         </w:tabs>
         <w:bidi w:val="0"/>
@@ -674,6 +673,8 @@
         <w:rPr>
           <w:rFonts w:ascii="Arial;sans-serif" w:hAnsi="Arial;sans-serif"/>
           <w:b/>
+          <w:b/>
+          <w:i w:val="false"/>
           <w:i w:val="false"/>
           <w:caps w:val="false"/>
           <w:smallCaps w:val="false"/>
@@ -711,7 +712,6 @@
           <w:ilvl w:val="1"/>
           <w:numId w:val="3"/>
         </w:numPr>
-        <w:pBdr/>
         <w:tabs>
           <w:tab w:val="clear" w:pos="709"/>
           <w:tab w:val="left" w:pos="1418" w:leader="none"/>
@@ -722,6 +722,8 @@
         <w:rPr>
           <w:rFonts w:ascii="Arial;sans-serif" w:hAnsi="Arial;sans-serif"/>
           <w:b w:val="false"/>
+          <w:b w:val="false"/>
+          <w:i w:val="false"/>
           <w:i w:val="false"/>
           <w:caps w:val="false"/>
           <w:smallCaps w:val="false"/>
@@ -792,7 +794,6 @@
           <w:ilvl w:val="1"/>
           <w:numId w:val="3"/>
         </w:numPr>
-        <w:pBdr/>
         <w:tabs>
           <w:tab w:val="clear" w:pos="709"/>
           <w:tab w:val="left" w:pos="1418" w:leader="none"/>
@@ -803,6 +804,8 @@
         <w:rPr>
           <w:rFonts w:ascii="Arial;sans-serif" w:hAnsi="Arial;sans-serif"/>
           <w:b w:val="false"/>
+          <w:b w:val="false"/>
+          <w:i w:val="false"/>
           <w:i w:val="false"/>
           <w:caps w:val="false"/>
           <w:smallCaps w:val="false"/>
@@ -852,84 +855,87 @@
     <w:p>
       <w:pPr>
         <w:pStyle w:val="TextBody"/>
-        <w:pBdr/>
         <w:bidi w:val="0"/>
         <w:spacing w:lineRule="auto" w:line="331" w:before="0" w:after="0"/>
         <w:rPr>
           <w:rFonts w:ascii="Arial;sans-serif" w:hAnsi="Arial;sans-serif"/>
           <w:b w:val="false"/>
-          <w:i w:val="false"/>
-          <w:caps w:val="false"/>
-          <w:smallCaps w:val="false"/>
-          <w:strike w:val="false"/>
-          <w:dstrike w:val="false"/>
-          <w:color w:val="000000"/>
-          <w:sz w:val="22"/>
-          <w:u w:val="none"/>
-          <w:effect w:val="none"/>
-        </w:rPr>
-      </w:pPr>
-      <w:r>
-        <w:rPr>
-          <w:rFonts w:ascii="Arial;sans-serif" w:hAnsi="Arial;sans-serif"/>
-          <w:b w:val="false"/>
-          <w:i w:val="false"/>
-          <w:caps w:val="false"/>
-          <w:smallCaps w:val="false"/>
-          <w:strike w:val="false"/>
-          <w:dstrike w:val="false"/>
-          <w:color w:val="000000"/>
-          <w:sz w:val="22"/>
-          <w:u w:val="none"/>
-          <w:effect w:val="none"/>
-        </w:rPr>
-      </w:r>
-    </w:p>
-    <w:p>
-      <w:pPr>
-        <w:pStyle w:val="TextBody"/>
-        <w:pBdr/>
+          <w:b w:val="false"/>
+          <w:i w:val="false"/>
+          <w:i w:val="false"/>
+          <w:caps w:val="false"/>
+          <w:smallCaps w:val="false"/>
+          <w:strike w:val="false"/>
+          <w:dstrike w:val="false"/>
+          <w:color w:val="000000"/>
+          <w:sz w:val="22"/>
+          <w:u w:val="none"/>
+          <w:effect w:val="none"/>
+        </w:rPr>
+      </w:pPr>
+      <w:r>
+        <w:rPr>
+          <w:rFonts w:ascii="Arial;sans-serif" w:hAnsi="Arial;sans-serif"/>
+          <w:b w:val="false"/>
+          <w:i w:val="false"/>
+          <w:caps w:val="false"/>
+          <w:smallCaps w:val="false"/>
+          <w:strike w:val="false"/>
+          <w:dstrike w:val="false"/>
+          <w:color w:val="000000"/>
+          <w:sz w:val="22"/>
+          <w:u w:val="none"/>
+          <w:effect w:val="none"/>
+        </w:rPr>
+      </w:r>
+    </w:p>
+    <w:p>
+      <w:pPr>
+        <w:pStyle w:val="TextBody"/>
         <w:bidi w:val="0"/>
         <w:spacing w:lineRule="auto" w:line="331" w:before="0" w:after="0"/>
         <w:rPr>
           <w:rFonts w:ascii="Arial;sans-serif" w:hAnsi="Arial;sans-serif"/>
           <w:b w:val="false"/>
-          <w:i w:val="false"/>
-          <w:caps w:val="false"/>
-          <w:smallCaps w:val="false"/>
-          <w:strike w:val="false"/>
-          <w:dstrike w:val="false"/>
-          <w:color w:val="000000"/>
-          <w:sz w:val="22"/>
-          <w:u w:val="none"/>
-          <w:effect w:val="none"/>
-        </w:rPr>
-      </w:pPr>
-      <w:r>
-        <w:rPr>
-          <w:rFonts w:ascii="Arial;sans-serif" w:hAnsi="Arial;sans-serif"/>
-          <w:b w:val="false"/>
-          <w:i w:val="false"/>
-          <w:caps w:val="false"/>
-          <w:smallCaps w:val="false"/>
-          <w:strike w:val="false"/>
-          <w:dstrike w:val="false"/>
-          <w:color w:val="000000"/>
-          <w:sz w:val="22"/>
-          <w:u w:val="none"/>
-          <w:effect w:val="none"/>
-        </w:rPr>
-      </w:r>
-    </w:p>
-    <w:p>
-      <w:pPr>
-        <w:pStyle w:val="TextBody"/>
-        <w:pBdr/>
+          <w:b w:val="false"/>
+          <w:i w:val="false"/>
+          <w:i w:val="false"/>
+          <w:caps w:val="false"/>
+          <w:smallCaps w:val="false"/>
+          <w:strike w:val="false"/>
+          <w:dstrike w:val="false"/>
+          <w:color w:val="000000"/>
+          <w:sz w:val="22"/>
+          <w:u w:val="none"/>
+          <w:effect w:val="none"/>
+        </w:rPr>
+      </w:pPr>
+      <w:r>
+        <w:rPr>
+          <w:rFonts w:ascii="Arial;sans-serif" w:hAnsi="Arial;sans-serif"/>
+          <w:b w:val="false"/>
+          <w:i w:val="false"/>
+          <w:caps w:val="false"/>
+          <w:smallCaps w:val="false"/>
+          <w:strike w:val="false"/>
+          <w:dstrike w:val="false"/>
+          <w:color w:val="000000"/>
+          <w:sz w:val="22"/>
+          <w:u w:val="none"/>
+          <w:effect w:val="none"/>
+        </w:rPr>
+      </w:r>
+    </w:p>
+    <w:p>
+      <w:pPr>
+        <w:pStyle w:val="TextBody"/>
         <w:bidi w:val="0"/>
         <w:spacing w:lineRule="auto" w:line="331" w:before="0" w:after="0"/>
         <w:rPr>
           <w:rFonts w:ascii="Arial;sans-serif" w:hAnsi="Arial;sans-serif"/>
           <w:b w:val="false"/>
+          <w:b w:val="false"/>
+          <w:i w:val="false"/>
           <w:i w:val="false"/>
           <w:caps w:val="false"/>
           <w:smallCaps w:val="false"/>
@@ -959,12 +965,12 @@
           <wp:anchor behindDoc="0" distT="0" distB="0" distL="0" distR="0" simplePos="0" locked="0" layoutInCell="0" allowOverlap="1" relativeHeight="3">
             <wp:simplePos x="0" y="0"/>
             <wp:positionH relativeFrom="column">
-              <wp:align>center</wp:align>
+              <wp:posOffset>-40005</wp:posOffset>
             </wp:positionH>
             <wp:positionV relativeFrom="paragraph">
-              <wp:posOffset>635</wp:posOffset>
+              <wp:posOffset>-45720</wp:posOffset>
             </wp:positionV>
-            <wp:extent cx="6120130" cy="452120"/>
+            <wp:extent cx="6120130" cy="935355"/>
             <wp:effectExtent l="0" t="0" r="0" b="0"/>
             <wp:wrapSquare wrapText="largest"/>
             <wp:docPr id="1" name="Image2" descr=""/>
@@ -989,7 +995,7 @@
                   <pic:spPr bwMode="auto">
                     <a:xfrm>
                       <a:off x="0" y="0"/>
-                      <a:ext cx="6120130" cy="452120"/>
+                      <a:ext cx="6120130" cy="935355"/>
                     </a:xfrm>
                     <a:prstGeom prst="rect">
                       <a:avLst/>
@@ -1005,202 +1011,52 @@
     <w:p>
       <w:pPr>
         <w:pStyle w:val="TextBody"/>
-        <w:pBdr/>
         <w:bidi w:val="0"/>
         <w:spacing w:lineRule="auto" w:line="331" w:before="0" w:after="0"/>
         <w:rPr>
           <w:rFonts w:ascii="Arial;sans-serif" w:hAnsi="Arial;sans-serif"/>
           <w:b/>
-          <w:i w:val="false"/>
-          <w:caps w:val="false"/>
-          <w:smallCaps w:val="false"/>
-          <w:strike w:val="false"/>
-          <w:dstrike w:val="false"/>
-          <w:color w:val="000000"/>
-          <w:sz w:val="22"/>
-          <w:u w:val="none"/>
-          <w:effect w:val="none"/>
-          <w:shd w:fill="auto" w:val="clear"/>
-        </w:rPr>
-      </w:pPr>
-      <w:r>
-        <w:rPr>
-          <w:rFonts w:ascii="Arial;sans-serif" w:hAnsi="Arial;sans-serif"/>
-          <w:b/>
-          <w:i w:val="false"/>
-          <w:caps w:val="false"/>
-          <w:smallCaps w:val="false"/>
-          <w:strike w:val="false"/>
-          <w:dstrike w:val="false"/>
-          <w:color w:val="000000"/>
-          <w:sz w:val="22"/>
-          <w:u w:val="none"/>
-          <w:effect w:val="none"/>
-          <w:shd w:fill="auto" w:val="clear"/>
-        </w:rPr>
-      </w:r>
-    </w:p>
-    <w:p>
-      <w:pPr>
-        <w:pStyle w:val="TextBody"/>
-        <w:pBdr/>
+          <w:b/>
+          <w:i w:val="false"/>
+          <w:i w:val="false"/>
+          <w:caps w:val="false"/>
+          <w:smallCaps w:val="false"/>
+          <w:strike w:val="false"/>
+          <w:dstrike w:val="false"/>
+          <w:color w:val="000000"/>
+          <w:sz w:val="22"/>
+          <w:u w:val="none"/>
+          <w:effect w:val="none"/>
+          <w:shd w:fill="auto" w:val="clear"/>
+        </w:rPr>
+      </w:pPr>
+      <w:r>
+        <w:rPr>
+          <w:rFonts w:ascii="Arial;sans-serif" w:hAnsi="Arial;sans-serif"/>
+          <w:b/>
+          <w:i w:val="false"/>
+          <w:caps w:val="false"/>
+          <w:smallCaps w:val="false"/>
+          <w:strike w:val="false"/>
+          <w:dstrike w:val="false"/>
+          <w:color w:val="000000"/>
+          <w:sz w:val="22"/>
+          <w:u w:val="none"/>
+          <w:effect w:val="none"/>
+          <w:shd w:fill="auto" w:val="clear"/>
+        </w:rPr>
+      </w:r>
+    </w:p>
+    <w:p>
+      <w:pPr>
+        <w:pStyle w:val="TextBody"/>
         <w:bidi w:val="0"/>
         <w:spacing w:lineRule="auto" w:line="331" w:before="0" w:after="0"/>
         <w:rPr>
           <w:rFonts w:ascii="Arial;sans-serif" w:hAnsi="Arial;sans-serif"/>
           <w:b/>
-          <w:i w:val="false"/>
-          <w:caps w:val="false"/>
-          <w:smallCaps w:val="false"/>
-          <w:strike w:val="false"/>
-          <w:dstrike w:val="false"/>
-          <w:color w:val="000000"/>
-          <w:sz w:val="22"/>
-          <w:u w:val="none"/>
-          <w:effect w:val="none"/>
-          <w:shd w:fill="auto" w:val="clear"/>
-        </w:rPr>
-      </w:pPr>
-      <w:r>
-        <w:rPr>
-          <w:rFonts w:ascii="Arial;sans-serif" w:hAnsi="Arial;sans-serif"/>
-          <w:b/>
-          <w:i w:val="false"/>
-          <w:caps w:val="false"/>
-          <w:smallCaps w:val="false"/>
-          <w:strike w:val="false"/>
-          <w:dstrike w:val="false"/>
-          <w:color w:val="000000"/>
-          <w:sz w:val="22"/>
-          <w:u w:val="none"/>
-          <w:effect w:val="none"/>
-          <w:shd w:fill="auto" w:val="clear"/>
-        </w:rPr>
-      </w:r>
-    </w:p>
-    <w:p>
-      <w:pPr>
-        <w:pStyle w:val="TextBody"/>
-        <w:pBdr/>
-        <w:bidi w:val="0"/>
-        <w:spacing w:lineRule="auto" w:line="331" w:before="0" w:after="0"/>
-        <w:rPr>
-          <w:rFonts w:ascii="Arial;sans-serif" w:hAnsi="Arial;sans-serif"/>
-          <w:b/>
-          <w:i w:val="false"/>
-          <w:caps w:val="false"/>
-          <w:smallCaps w:val="false"/>
-          <w:strike w:val="false"/>
-          <w:dstrike w:val="false"/>
-          <w:color w:val="000000"/>
-          <w:sz w:val="22"/>
-          <w:u w:val="none"/>
-          <w:effect w:val="none"/>
-          <w:shd w:fill="auto" w:val="clear"/>
-        </w:rPr>
-      </w:pPr>
-      <w:r>
-        <w:rPr>
-          <w:rFonts w:ascii="Arial;sans-serif" w:hAnsi="Arial;sans-serif"/>
-          <w:b/>
-          <w:i w:val="false"/>
-          <w:caps w:val="false"/>
-          <w:smallCaps w:val="false"/>
-          <w:strike w:val="false"/>
-          <w:dstrike w:val="false"/>
-          <w:color w:val="000000"/>
-          <w:sz w:val="22"/>
-          <w:u w:val="none"/>
-          <w:effect w:val="none"/>
-          <w:shd w:fill="auto" w:val="clear"/>
-        </w:rPr>
-      </w:r>
-    </w:p>
-    <w:p>
-      <w:pPr>
-        <w:pStyle w:val="TextBody"/>
-        <w:pBdr/>
-        <w:bidi w:val="0"/>
-        <w:spacing w:lineRule="auto" w:line="331" w:before="0" w:after="0"/>
-        <w:rPr>
-          <w:rFonts w:ascii="Arial;sans-serif" w:hAnsi="Arial;sans-serif"/>
-          <w:b/>
-          <w:i w:val="false"/>
-          <w:caps w:val="false"/>
-          <w:smallCaps w:val="false"/>
-          <w:strike w:val="false"/>
-          <w:dstrike w:val="false"/>
-          <w:color w:val="000000"/>
-          <w:sz w:val="22"/>
-          <w:u w:val="none"/>
-          <w:effect w:val="none"/>
-          <w:shd w:fill="auto" w:val="clear"/>
-        </w:rPr>
-      </w:pPr>
-      <w:r>
-        <w:rPr>
-          <w:rFonts w:ascii="Arial;sans-serif" w:hAnsi="Arial;sans-serif"/>
-          <w:b/>
-          <w:i w:val="false"/>
-          <w:caps w:val="false"/>
-          <w:smallCaps w:val="false"/>
-          <w:strike w:val="false"/>
-          <w:dstrike w:val="false"/>
-          <w:color w:val="000000"/>
-          <w:sz w:val="22"/>
-          <w:u w:val="none"/>
-          <w:effect w:val="none"/>
-          <w:shd w:fill="auto" w:val="clear"/>
-        </w:rPr>
-      </w:r>
-    </w:p>
-    <w:p>
-      <w:pPr>
-        <w:pStyle w:val="TextBody"/>
-        <w:pBdr/>
-        <w:bidi w:val="0"/>
-        <w:spacing w:lineRule="auto" w:line="331" w:before="0" w:after="0"/>
-        <w:rPr>
-          <w:rFonts w:ascii="Arial;sans-serif" w:hAnsi="Arial;sans-serif"/>
-          <w:b/>
-          <w:i w:val="false"/>
-          <w:caps w:val="false"/>
-          <w:smallCaps w:val="false"/>
-          <w:strike w:val="false"/>
-          <w:dstrike w:val="false"/>
-          <w:color w:val="000000"/>
-          <w:sz w:val="22"/>
-          <w:u w:val="none"/>
-          <w:effect w:val="none"/>
-          <w:shd w:fill="auto" w:val="clear"/>
-        </w:rPr>
-      </w:pPr>
-      <w:r>
-        <w:rPr>
-          <w:rFonts w:ascii="Arial;sans-serif" w:hAnsi="Arial;sans-serif"/>
-          <w:b/>
-          <w:i w:val="false"/>
-          <w:caps w:val="false"/>
-          <w:smallCaps w:val="false"/>
-          <w:strike w:val="false"/>
-          <w:dstrike w:val="false"/>
-          <w:color w:val="000000"/>
-          <w:sz w:val="22"/>
-          <w:u w:val="none"/>
-          <w:effect w:val="none"/>
-          <w:shd w:fill="auto" w:val="clear"/>
-        </w:rPr>
-      </w:r>
-    </w:p>
-    <w:p>
-      <w:pPr>
-        <w:pStyle w:val="TextBody"/>
-        <w:pBdr/>
-        <w:bidi w:val="0"/>
-        <w:spacing w:lineRule="auto" w:line="331" w:before="0" w:after="0"/>
-        <w:rPr>
-          <w:rFonts w:ascii="Arial;sans-serif" w:hAnsi="Arial;sans-serif"/>
-          <w:b/>
+          <w:b/>
+          <w:i w:val="false"/>
           <w:i w:val="false"/>
           <w:caps w:val="false"/>
           <w:smallCaps w:val="false"/>
@@ -1237,58 +1093,42 @@
           <w:ilvl w:val="0"/>
           <w:numId w:val="0"/>
         </w:numPr>
-        <w:pBdr/>
         <w:bidi w:val="0"/>
         <w:spacing w:lineRule="auto" w:line="331" w:before="0" w:after="0"/>
-        <w:ind w:hanging="0"/>
-        <w:rPr>
-          <w:rFonts w:ascii="Arial;sans-serif" w:hAnsi="Arial;sans-serif"/>
-          <w:b/>
-          <w:i w:val="false"/>
-          <w:caps w:val="false"/>
-          <w:smallCaps w:val="false"/>
-          <w:strike w:val="false"/>
-          <w:dstrike w:val="false"/>
-          <w:color w:val="000000"/>
-          <w:sz w:val="22"/>
-          <w:u w:val="none"/>
-          <w:effect w:val="none"/>
-          <w:shd w:fill="auto" w:val="clear"/>
-        </w:rPr>
-      </w:pPr>
-      <w:r>
-        <w:rPr>
-          <w:rFonts w:ascii="Arial;sans-serif" w:hAnsi="Arial;sans-serif"/>
-          <w:b/>
-          <w:i w:val="false"/>
-          <w:caps w:val="false"/>
-          <w:smallCaps w:val="false"/>
-          <w:strike w:val="false"/>
-          <w:dstrike w:val="false"/>
-          <w:color w:val="000000"/>
-          <w:sz w:val="22"/>
-          <w:u w:val="none"/>
-          <w:effect w:val="none"/>
-          <w:shd w:fill="auto" w:val="clear"/>
-        </w:rPr>
-        <w:t xml:space="preserve">2. </w:t>
-      </w:r>
-      <w:r>
-        <w:rPr>
-          <w:rFonts w:ascii="Arial;sans-serif" w:hAnsi="Arial;sans-serif"/>
-          <w:b/>
-          <w:i w:val="false"/>
-          <w:caps w:val="false"/>
-          <w:smallCaps w:val="false"/>
-          <w:strike w:val="false"/>
-          <w:dstrike w:val="false"/>
-          <w:color w:val="000000"/>
-          <w:sz w:val="22"/>
-          <w:u w:val="none"/>
-          <w:effect w:val="none"/>
-          <w:shd w:fill="auto" w:val="clear"/>
-        </w:rPr>
-        <w:t>Ansible Playbook</w:t>
+        <w:ind w:left="0" w:hanging="0"/>
+        <w:rPr>
+          <w:rFonts w:ascii="Arial;sans-serif" w:hAnsi="Arial;sans-serif"/>
+          <w:b/>
+          <w:b/>
+          <w:i w:val="false"/>
+          <w:i w:val="false"/>
+          <w:caps w:val="false"/>
+          <w:smallCaps w:val="false"/>
+          <w:strike w:val="false"/>
+          <w:dstrike w:val="false"/>
+          <w:color w:val="000000"/>
+          <w:sz w:val="22"/>
+          <w:u w:val="none"/>
+          <w:effect w:val="none"/>
+          <w:shd w:fill="auto" w:val="clear"/>
+        </w:rPr>
+      </w:pPr>
+      <w:r>
+        <w:rPr>
+          <w:rFonts w:ascii="Arial;sans-serif" w:hAnsi="Arial;sans-serif"/>
+          <w:b/>
+          <w:i w:val="false"/>
+          <w:caps w:val="false"/>
+          <w:smallCaps w:val="false"/>
+          <w:strike w:val="false"/>
+          <w:dstrike w:val="false"/>
+          <w:color w:val="000000"/>
+          <w:sz w:val="22"/>
+          <w:u w:val="none"/>
+          <w:effect w:val="none"/>
+          <w:shd w:fill="auto" w:val="clear"/>
+        </w:rPr>
+        <w:t>2. Ansible Playbook</w:t>
       </w:r>
     </w:p>
     <w:p>
@@ -1298,7 +1138,6 @@
           <w:ilvl w:val="1"/>
           <w:numId w:val="3"/>
         </w:numPr>
-        <w:pBdr/>
         <w:tabs>
           <w:tab w:val="clear" w:pos="709"/>
           <w:tab w:val="left" w:pos="1418" w:leader="none"/>
@@ -1309,6 +1148,8 @@
         <w:rPr>
           <w:rFonts w:ascii="Arial;sans-serif" w:hAnsi="Arial;sans-serif"/>
           <w:b w:val="false"/>
+          <w:b w:val="false"/>
+          <w:i w:val="false"/>
           <w:i w:val="false"/>
           <w:caps w:val="false"/>
           <w:smallCaps w:val="false"/>
@@ -1379,7 +1220,6 @@
           <w:ilvl w:val="1"/>
           <w:numId w:val="3"/>
         </w:numPr>
-        <w:pBdr/>
         <w:tabs>
           <w:tab w:val="clear" w:pos="709"/>
           <w:tab w:val="left" w:pos="1418" w:leader="none"/>
@@ -1390,6 +1230,8 @@
         <w:rPr>
           <w:rFonts w:ascii="Arial;sans-serif" w:hAnsi="Arial;sans-serif"/>
           <w:b w:val="false"/>
+          <w:b w:val="false"/>
+          <w:i w:val="false"/>
           <w:i w:val="false"/>
           <w:caps w:val="false"/>
           <w:smallCaps w:val="false"/>
@@ -1439,84 +1281,87 @@
     <w:p>
       <w:pPr>
         <w:pStyle w:val="TextBody"/>
-        <w:pBdr/>
         <w:bidi w:val="0"/>
         <w:spacing w:lineRule="auto" w:line="331" w:before="0" w:after="0"/>
         <w:rPr>
           <w:rFonts w:ascii="Arial;sans-serif" w:hAnsi="Arial;sans-serif"/>
           <w:b w:val="false"/>
-          <w:i w:val="false"/>
-          <w:caps w:val="false"/>
-          <w:smallCaps w:val="false"/>
-          <w:strike w:val="false"/>
-          <w:dstrike w:val="false"/>
-          <w:color w:val="000000"/>
-          <w:sz w:val="22"/>
-          <w:u w:val="none"/>
-          <w:effect w:val="none"/>
-        </w:rPr>
-      </w:pPr>
-      <w:r>
-        <w:rPr>
-          <w:rFonts w:ascii="Arial;sans-serif" w:hAnsi="Arial;sans-serif"/>
-          <w:b w:val="false"/>
-          <w:i w:val="false"/>
-          <w:caps w:val="false"/>
-          <w:smallCaps w:val="false"/>
-          <w:strike w:val="false"/>
-          <w:dstrike w:val="false"/>
-          <w:color w:val="000000"/>
-          <w:sz w:val="22"/>
-          <w:u w:val="none"/>
-          <w:effect w:val="none"/>
-        </w:rPr>
-      </w:r>
-    </w:p>
-    <w:p>
-      <w:pPr>
-        <w:pStyle w:val="TextBody"/>
-        <w:pBdr/>
+          <w:b w:val="false"/>
+          <w:i w:val="false"/>
+          <w:i w:val="false"/>
+          <w:caps w:val="false"/>
+          <w:smallCaps w:val="false"/>
+          <w:strike w:val="false"/>
+          <w:dstrike w:val="false"/>
+          <w:color w:val="000000"/>
+          <w:sz w:val="22"/>
+          <w:u w:val="none"/>
+          <w:effect w:val="none"/>
+        </w:rPr>
+      </w:pPr>
+      <w:r>
+        <w:rPr>
+          <w:rFonts w:ascii="Arial;sans-serif" w:hAnsi="Arial;sans-serif"/>
+          <w:b w:val="false"/>
+          <w:i w:val="false"/>
+          <w:caps w:val="false"/>
+          <w:smallCaps w:val="false"/>
+          <w:strike w:val="false"/>
+          <w:dstrike w:val="false"/>
+          <w:color w:val="000000"/>
+          <w:sz w:val="22"/>
+          <w:u w:val="none"/>
+          <w:effect w:val="none"/>
+        </w:rPr>
+      </w:r>
+    </w:p>
+    <w:p>
+      <w:pPr>
+        <w:pStyle w:val="TextBody"/>
         <w:bidi w:val="0"/>
         <w:spacing w:lineRule="auto" w:line="331" w:before="0" w:after="0"/>
         <w:rPr>
           <w:rFonts w:ascii="Arial;sans-serif" w:hAnsi="Arial;sans-serif"/>
           <w:b w:val="false"/>
-          <w:i w:val="false"/>
-          <w:caps w:val="false"/>
-          <w:smallCaps w:val="false"/>
-          <w:strike w:val="false"/>
-          <w:dstrike w:val="false"/>
-          <w:color w:val="000000"/>
-          <w:sz w:val="22"/>
-          <w:u w:val="none"/>
-          <w:effect w:val="none"/>
-        </w:rPr>
-      </w:pPr>
-      <w:r>
-        <w:rPr>
-          <w:rFonts w:ascii="Arial;sans-serif" w:hAnsi="Arial;sans-serif"/>
-          <w:b w:val="false"/>
-          <w:i w:val="false"/>
-          <w:caps w:val="false"/>
-          <w:smallCaps w:val="false"/>
-          <w:strike w:val="false"/>
-          <w:dstrike w:val="false"/>
-          <w:color w:val="000000"/>
-          <w:sz w:val="22"/>
-          <w:u w:val="none"/>
-          <w:effect w:val="none"/>
-        </w:rPr>
-      </w:r>
-    </w:p>
-    <w:p>
-      <w:pPr>
-        <w:pStyle w:val="TextBody"/>
-        <w:pBdr/>
+          <w:b w:val="false"/>
+          <w:i w:val="false"/>
+          <w:i w:val="false"/>
+          <w:caps w:val="false"/>
+          <w:smallCaps w:val="false"/>
+          <w:strike w:val="false"/>
+          <w:dstrike w:val="false"/>
+          <w:color w:val="000000"/>
+          <w:sz w:val="22"/>
+          <w:u w:val="none"/>
+          <w:effect w:val="none"/>
+        </w:rPr>
+      </w:pPr>
+      <w:r>
+        <w:rPr>
+          <w:rFonts w:ascii="Arial;sans-serif" w:hAnsi="Arial;sans-serif"/>
+          <w:b w:val="false"/>
+          <w:i w:val="false"/>
+          <w:caps w:val="false"/>
+          <w:smallCaps w:val="false"/>
+          <w:strike w:val="false"/>
+          <w:dstrike w:val="false"/>
+          <w:color w:val="000000"/>
+          <w:sz w:val="22"/>
+          <w:u w:val="none"/>
+          <w:effect w:val="none"/>
+        </w:rPr>
+      </w:r>
+    </w:p>
+    <w:p>
+      <w:pPr>
+        <w:pStyle w:val="TextBody"/>
         <w:bidi w:val="0"/>
         <w:spacing w:lineRule="auto" w:line="331" w:before="0" w:after="0"/>
         <w:rPr>
           <w:rFonts w:ascii="Arial;sans-serif" w:hAnsi="Arial;sans-serif"/>
           <w:b w:val="false"/>
+          <w:b w:val="false"/>
+          <w:i w:val="false"/>
           <w:i w:val="false"/>
           <w:caps w:val="false"/>
           <w:smallCaps w:val="false"/>
@@ -1551,7 +1396,7 @@
             <wp:positionV relativeFrom="paragraph">
               <wp:posOffset>635</wp:posOffset>
             </wp:positionV>
-            <wp:extent cx="6120130" cy="3067050"/>
+            <wp:extent cx="6120130" cy="3317875"/>
             <wp:effectExtent l="0" t="0" r="0" b="0"/>
             <wp:wrapSquare wrapText="largest"/>
             <wp:docPr id="2" name="Image4" descr=""/>
@@ -1576,7 +1421,7 @@
                   <pic:spPr bwMode="auto">
                     <a:xfrm>
                       <a:off x="0" y="0"/>
-                      <a:ext cx="6120130" cy="3067050"/>
+                      <a:ext cx="6120130" cy="3317875"/>
                     </a:xfrm>
                     <a:prstGeom prst="rect">
                       <a:avLst/>
@@ -1592,156 +1437,161 @@
     <w:p>
       <w:pPr>
         <w:pStyle w:val="TextBody"/>
-        <w:pBdr/>
         <w:bidi w:val="0"/>
         <w:spacing w:lineRule="auto" w:line="331" w:before="0" w:after="0"/>
         <w:rPr>
           <w:rFonts w:ascii="Arial;sans-serif" w:hAnsi="Arial;sans-serif"/>
           <w:b w:val="false"/>
-          <w:i w:val="false"/>
-          <w:caps w:val="false"/>
-          <w:smallCaps w:val="false"/>
-          <w:strike w:val="false"/>
-          <w:dstrike w:val="false"/>
-          <w:color w:val="000000"/>
-          <w:sz w:val="22"/>
-          <w:u w:val="none"/>
-          <w:effect w:val="none"/>
-        </w:rPr>
-      </w:pPr>
-      <w:r>
-        <w:rPr>
-          <w:rFonts w:ascii="Arial;sans-serif" w:hAnsi="Arial;sans-serif"/>
-          <w:b w:val="false"/>
-          <w:i w:val="false"/>
-          <w:caps w:val="false"/>
-          <w:smallCaps w:val="false"/>
-          <w:strike w:val="false"/>
-          <w:dstrike w:val="false"/>
-          <w:color w:val="000000"/>
-          <w:sz w:val="22"/>
-          <w:u w:val="none"/>
-          <w:effect w:val="none"/>
-        </w:rPr>
-      </w:r>
-    </w:p>
-    <w:p>
-      <w:pPr>
-        <w:pStyle w:val="TextBody"/>
-        <w:pBdr/>
+          <w:b w:val="false"/>
+          <w:i w:val="false"/>
+          <w:i w:val="false"/>
+          <w:caps w:val="false"/>
+          <w:smallCaps w:val="false"/>
+          <w:strike w:val="false"/>
+          <w:dstrike w:val="false"/>
+          <w:color w:val="000000"/>
+          <w:sz w:val="22"/>
+          <w:u w:val="none"/>
+          <w:effect w:val="none"/>
+        </w:rPr>
+      </w:pPr>
+      <w:r>
+        <w:rPr>
+          <w:rFonts w:ascii="Arial;sans-serif" w:hAnsi="Arial;sans-serif"/>
+          <w:b w:val="false"/>
+          <w:i w:val="false"/>
+          <w:caps w:val="false"/>
+          <w:smallCaps w:val="false"/>
+          <w:strike w:val="false"/>
+          <w:dstrike w:val="false"/>
+          <w:color w:val="000000"/>
+          <w:sz w:val="22"/>
+          <w:u w:val="none"/>
+          <w:effect w:val="none"/>
+        </w:rPr>
+      </w:r>
+    </w:p>
+    <w:p>
+      <w:pPr>
+        <w:pStyle w:val="TextBody"/>
         <w:bidi w:val="0"/>
         <w:spacing w:lineRule="auto" w:line="331" w:before="0" w:after="0"/>
         <w:rPr>
           <w:rFonts w:ascii="Arial;sans-serif" w:hAnsi="Arial;sans-serif"/>
           <w:b w:val="false"/>
-          <w:i w:val="false"/>
-          <w:caps w:val="false"/>
-          <w:smallCaps w:val="false"/>
-          <w:strike w:val="false"/>
-          <w:dstrike w:val="false"/>
-          <w:color w:val="000000"/>
-          <w:sz w:val="22"/>
-          <w:u w:val="none"/>
-          <w:effect w:val="none"/>
-        </w:rPr>
-      </w:pPr>
-      <w:r>
-        <w:rPr>
-          <w:rFonts w:ascii="Arial;sans-serif" w:hAnsi="Arial;sans-serif"/>
-          <w:b w:val="false"/>
-          <w:i w:val="false"/>
-          <w:caps w:val="false"/>
-          <w:smallCaps w:val="false"/>
-          <w:strike w:val="false"/>
-          <w:dstrike w:val="false"/>
-          <w:color w:val="000000"/>
-          <w:sz w:val="22"/>
-          <w:u w:val="none"/>
-          <w:effect w:val="none"/>
-        </w:rPr>
-      </w:r>
-    </w:p>
-    <w:p>
-      <w:pPr>
-        <w:pStyle w:val="TextBody"/>
-        <w:pBdr/>
+          <w:b w:val="false"/>
+          <w:i w:val="false"/>
+          <w:i w:val="false"/>
+          <w:caps w:val="false"/>
+          <w:smallCaps w:val="false"/>
+          <w:strike w:val="false"/>
+          <w:dstrike w:val="false"/>
+          <w:color w:val="000000"/>
+          <w:sz w:val="22"/>
+          <w:u w:val="none"/>
+          <w:effect w:val="none"/>
+        </w:rPr>
+      </w:pPr>
+      <w:r>
+        <w:rPr>
+          <w:rFonts w:ascii="Arial;sans-serif" w:hAnsi="Arial;sans-serif"/>
+          <w:b w:val="false"/>
+          <w:i w:val="false"/>
+          <w:caps w:val="false"/>
+          <w:smallCaps w:val="false"/>
+          <w:strike w:val="false"/>
+          <w:dstrike w:val="false"/>
+          <w:color w:val="000000"/>
+          <w:sz w:val="22"/>
+          <w:u w:val="none"/>
+          <w:effect w:val="none"/>
+        </w:rPr>
+      </w:r>
+    </w:p>
+    <w:p>
+      <w:pPr>
+        <w:pStyle w:val="TextBody"/>
         <w:bidi w:val="0"/>
         <w:spacing w:lineRule="auto" w:line="331" w:before="0" w:after="0"/>
         <w:rPr>
           <w:rFonts w:ascii="Arial;sans-serif" w:hAnsi="Arial;sans-serif"/>
           <w:b w:val="false"/>
-          <w:i w:val="false"/>
-          <w:caps w:val="false"/>
-          <w:smallCaps w:val="false"/>
-          <w:strike w:val="false"/>
-          <w:dstrike w:val="false"/>
-          <w:color w:val="000000"/>
-          <w:sz w:val="22"/>
-          <w:u w:val="none"/>
-          <w:effect w:val="none"/>
-        </w:rPr>
-      </w:pPr>
-      <w:r>
-        <w:rPr>
-          <w:rFonts w:ascii="Arial;sans-serif" w:hAnsi="Arial;sans-serif"/>
-          <w:b w:val="false"/>
-          <w:i w:val="false"/>
-          <w:caps w:val="false"/>
-          <w:smallCaps w:val="false"/>
-          <w:strike w:val="false"/>
-          <w:dstrike w:val="false"/>
-          <w:color w:val="000000"/>
-          <w:sz w:val="22"/>
-          <w:u w:val="none"/>
-          <w:effect w:val="none"/>
-        </w:rPr>
-      </w:r>
-    </w:p>
-    <w:p>
-      <w:pPr>
-        <w:pStyle w:val="TextBody"/>
-        <w:pBdr/>
+          <w:b w:val="false"/>
+          <w:i w:val="false"/>
+          <w:i w:val="false"/>
+          <w:caps w:val="false"/>
+          <w:smallCaps w:val="false"/>
+          <w:strike w:val="false"/>
+          <w:dstrike w:val="false"/>
+          <w:color w:val="000000"/>
+          <w:sz w:val="22"/>
+          <w:u w:val="none"/>
+          <w:effect w:val="none"/>
+        </w:rPr>
+      </w:pPr>
+      <w:r>
+        <w:rPr>
+          <w:rFonts w:ascii="Arial;sans-serif" w:hAnsi="Arial;sans-serif"/>
+          <w:b w:val="false"/>
+          <w:i w:val="false"/>
+          <w:caps w:val="false"/>
+          <w:smallCaps w:val="false"/>
+          <w:strike w:val="false"/>
+          <w:dstrike w:val="false"/>
+          <w:color w:val="000000"/>
+          <w:sz w:val="22"/>
+          <w:u w:val="none"/>
+          <w:effect w:val="none"/>
+        </w:rPr>
+      </w:r>
+    </w:p>
+    <w:p>
+      <w:pPr>
+        <w:pStyle w:val="TextBody"/>
         <w:bidi w:val="0"/>
         <w:spacing w:lineRule="auto" w:line="331" w:before="0" w:after="0"/>
         <w:rPr>
           <w:rFonts w:ascii="Arial;sans-serif" w:hAnsi="Arial;sans-serif"/>
           <w:b w:val="false"/>
-          <w:i w:val="false"/>
-          <w:caps w:val="false"/>
-          <w:smallCaps w:val="false"/>
-          <w:strike w:val="false"/>
-          <w:dstrike w:val="false"/>
-          <w:color w:val="000000"/>
-          <w:sz w:val="22"/>
-          <w:u w:val="none"/>
-          <w:effect w:val="none"/>
-        </w:rPr>
-      </w:pPr>
-      <w:r>
-        <w:rPr>
-          <w:rFonts w:ascii="Arial;sans-serif" w:hAnsi="Arial;sans-serif"/>
-          <w:b w:val="false"/>
-          <w:i w:val="false"/>
-          <w:caps w:val="false"/>
-          <w:smallCaps w:val="false"/>
-          <w:strike w:val="false"/>
-          <w:dstrike w:val="false"/>
-          <w:color w:val="000000"/>
-          <w:sz w:val="22"/>
-          <w:u w:val="none"/>
-          <w:effect w:val="none"/>
-        </w:rPr>
-      </w:r>
-    </w:p>
-    <w:p>
-      <w:pPr>
-        <w:pStyle w:val="TextBody"/>
-        <w:pBdr/>
+          <w:b w:val="false"/>
+          <w:i w:val="false"/>
+          <w:i w:val="false"/>
+          <w:caps w:val="false"/>
+          <w:smallCaps w:val="false"/>
+          <w:strike w:val="false"/>
+          <w:dstrike w:val="false"/>
+          <w:color w:val="000000"/>
+          <w:sz w:val="22"/>
+          <w:u w:val="none"/>
+          <w:effect w:val="none"/>
+        </w:rPr>
+      </w:pPr>
+      <w:r>
+        <w:rPr>
+          <w:rFonts w:ascii="Arial;sans-serif" w:hAnsi="Arial;sans-serif"/>
+          <w:b w:val="false"/>
+          <w:i w:val="false"/>
+          <w:caps w:val="false"/>
+          <w:smallCaps w:val="false"/>
+          <w:strike w:val="false"/>
+          <w:dstrike w:val="false"/>
+          <w:color w:val="000000"/>
+          <w:sz w:val="22"/>
+          <w:u w:val="none"/>
+          <w:effect w:val="none"/>
+        </w:rPr>
+      </w:r>
+    </w:p>
+    <w:p>
+      <w:pPr>
+        <w:pStyle w:val="TextBody"/>
         <w:bidi w:val="0"/>
         <w:spacing w:lineRule="auto" w:line="331" w:before="0" w:after="0"/>
         <w:rPr>
           <w:rFonts w:ascii="Arial;sans-serif" w:hAnsi="Arial;sans-serif"/>
           <w:b w:val="false"/>
+          <w:b w:val="false"/>
+          <w:i w:val="false"/>
           <w:i w:val="false"/>
           <w:caps w:val="false"/>
           <w:smallCaps w:val="false"/>
@@ -1776,9 +1626,7 @@
           <w:ilvl w:val="0"/>
           <w:numId w:val="3"/>
         </w:numPr>
-        <w:pBdr/>
-        <w:tabs>
-          <w:tab w:val="clear" w:pos="709"/>
+        <w:tabs>
           <w:tab w:val="left" w:pos="709" w:leader="none"/>
         </w:tabs>
         <w:bidi w:val="0"/>
@@ -1787,6 +1635,8 @@
         <w:rPr>
           <w:rFonts w:ascii="Arial;sans-serif" w:hAnsi="Arial;sans-serif"/>
           <w:b/>
+          <w:b/>
+          <w:i w:val="false"/>
           <w:i w:val="false"/>
           <w:caps w:val="false"/>
           <w:smallCaps w:val="false"/>
@@ -1824,7 +1674,6 @@
           <w:ilvl w:val="1"/>
           <w:numId w:val="3"/>
         </w:numPr>
-        <w:pBdr/>
         <w:tabs>
           <w:tab w:val="clear" w:pos="709"/>
           <w:tab w:val="left" w:pos="1418" w:leader="none"/>
@@ -1835,6 +1684,8 @@
         <w:rPr>
           <w:rFonts w:ascii="Arial;sans-serif" w:hAnsi="Arial;sans-serif"/>
           <w:b w:val="false"/>
+          <w:b w:val="false"/>
+          <w:i w:val="false"/>
           <w:i w:val="false"/>
           <w:caps w:val="false"/>
           <w:smallCaps w:val="false"/>
@@ -1905,7 +1756,6 @@
           <w:ilvl w:val="1"/>
           <w:numId w:val="3"/>
         </w:numPr>
-        <w:pBdr/>
         <w:tabs>
           <w:tab w:val="clear" w:pos="709"/>
           <w:tab w:val="left" w:pos="1418" w:leader="none"/>
@@ -1916,6 +1766,8 @@
         <w:rPr>
           <w:rFonts w:ascii="Arial;sans-serif" w:hAnsi="Arial;sans-serif"/>
           <w:b w:val="false"/>
+          <w:b w:val="false"/>
+          <w:i w:val="false"/>
           <w:i w:val="false"/>
           <w:caps w:val="false"/>
           <w:smallCaps w:val="false"/>
@@ -2003,13 +1855,14 @@
           <w:ilvl w:val="0"/>
           <w:numId w:val="0"/>
         </w:numPr>
-        <w:pBdr/>
         <w:bidi w:val="0"/>
         <w:spacing w:lineRule="auto" w:line="331" w:before="0" w:after="0"/>
-        <w:ind w:hanging="0"/>
-        <w:rPr>
-          <w:rFonts w:ascii="Arial;sans-serif" w:hAnsi="Arial;sans-serif"/>
-          <w:b w:val="false"/>
+        <w:ind w:left="0" w:hanging="0"/>
+        <w:rPr>
+          <w:rFonts w:ascii="Arial;sans-serif" w:hAnsi="Arial;sans-serif"/>
+          <w:b w:val="false"/>
+          <w:b w:val="false"/>
+          <w:i w:val="false"/>
           <w:i w:val="false"/>
           <w:caps w:val="false"/>
           <w:smallCaps w:val="false"/>
@@ -2089,9 +1942,7 @@
           <w:ilvl w:val="0"/>
           <w:numId w:val="3"/>
         </w:numPr>
-        <w:pBdr/>
-        <w:tabs>
-          <w:tab w:val="clear" w:pos="709"/>
+        <w:tabs>
           <w:tab w:val="left" w:pos="709" w:leader="none"/>
         </w:tabs>
         <w:bidi w:val="0"/>
@@ -2100,6 +1951,8 @@
         <w:rPr>
           <w:rFonts w:ascii="Arial;sans-serif" w:hAnsi="Arial;sans-serif"/>
           <w:b/>
+          <w:b/>
+          <w:i w:val="false"/>
           <w:i w:val="false"/>
           <w:caps w:val="false"/>
           <w:smallCaps w:val="false"/>
@@ -2137,7 +1990,6 @@
           <w:ilvl w:val="1"/>
           <w:numId w:val="3"/>
         </w:numPr>
-        <w:pBdr/>
         <w:tabs>
           <w:tab w:val="clear" w:pos="709"/>
           <w:tab w:val="left" w:pos="1418" w:leader="none"/>
@@ -2148,6 +2000,8 @@
         <w:rPr>
           <w:rFonts w:ascii="Arial;sans-serif" w:hAnsi="Arial;sans-serif"/>
           <w:b w:val="false"/>
+          <w:b w:val="false"/>
+          <w:i w:val="false"/>
           <w:i w:val="false"/>
           <w:caps w:val="false"/>
           <w:smallCaps w:val="false"/>
@@ -2218,7 +2072,6 @@
           <w:ilvl w:val="1"/>
           <w:numId w:val="3"/>
         </w:numPr>
-        <w:pBdr/>
         <w:tabs>
           <w:tab w:val="clear" w:pos="709"/>
           <w:tab w:val="left" w:pos="1418" w:leader="none"/>
@@ -2229,6 +2082,8 @@
         <w:rPr>
           <w:rFonts w:ascii="Arial;sans-serif" w:hAnsi="Arial;sans-serif"/>
           <w:b w:val="false"/>
+          <w:b w:val="false"/>
+          <w:i w:val="false"/>
           <w:i w:val="false"/>
           <w:caps w:val="false"/>
           <w:smallCaps w:val="false"/>
@@ -2278,12 +2133,13 @@
     <w:p>
       <w:pPr>
         <w:pStyle w:val="TextBody"/>
-        <w:pBdr/>
         <w:bidi w:val="0"/>
         <w:spacing w:lineRule="auto" w:line="331" w:before="0" w:after="240"/>
         <w:rPr>
           <w:rFonts w:ascii="Arial;sans-serif" w:hAnsi="Arial;sans-serif"/>
           <w:b w:val="false"/>
+          <w:b w:val="false"/>
+          <w:i w:val="false"/>
           <w:i w:val="false"/>
           <w:caps w:val="false"/>
           <w:smallCaps w:val="false"/>
@@ -2318,7 +2174,7 @@
             <wp:positionV relativeFrom="paragraph">
               <wp:posOffset>635</wp:posOffset>
             </wp:positionV>
-            <wp:extent cx="6120130" cy="2042160"/>
+            <wp:extent cx="6120130" cy="2179955"/>
             <wp:effectExtent l="0" t="0" r="0" b="0"/>
             <wp:wrapSquare wrapText="largest"/>
             <wp:docPr id="4" name="Image3" descr=""/>
@@ -2343,7 +2199,7 @@
                   <pic:spPr bwMode="auto">
                     <a:xfrm>
                       <a:off x="0" y="0"/>
-                      <a:ext cx="6120130" cy="2042160"/>
+                      <a:ext cx="6120130" cy="2179955"/>
                     </a:xfrm>
                     <a:prstGeom prst="rect">
                       <a:avLst/>
@@ -2478,9 +2334,12 @@
         <w:pStyle w:val="Heading3"/>
         <w:bidi w:val="0"/>
         <w:spacing w:lineRule="auto" w:line="331" w:before="280" w:after="80"/>
-        <w:rPr>
-          <w:rFonts w:ascii="Arial;sans-serif" w:hAnsi="Arial;sans-serif"/>
-          <w:b/>
+        <w:ind w:left="0" w:hanging="0"/>
+        <w:rPr>
+          <w:rFonts w:ascii="Arial;sans-serif" w:hAnsi="Arial;sans-serif"/>
+          <w:b/>
+          <w:b/>
+          <w:i w:val="false"/>
           <w:i w:val="false"/>
           <w:caps w:val="false"/>
           <w:smallCaps w:val="false"/>
@@ -2560,9 +2419,7 @@
           <w:ilvl w:val="0"/>
           <w:numId w:val="4"/>
         </w:numPr>
-        <w:pBdr/>
-        <w:tabs>
-          <w:tab w:val="clear" w:pos="709"/>
+        <w:tabs>
           <w:tab w:val="left" w:pos="709" w:leader="none"/>
         </w:tabs>
         <w:bidi w:val="0"/>
@@ -2571,6 +2428,8 @@
         <w:rPr>
           <w:rFonts w:ascii="Arial;sans-serif" w:hAnsi="Arial;sans-serif"/>
           <w:b w:val="false"/>
+          <w:b w:val="false"/>
+          <w:i w:val="false"/>
           <w:i w:val="false"/>
           <w:caps w:val="false"/>
           <w:smallCaps w:val="false"/>
@@ -2624,9 +2483,7 @@
           <w:ilvl w:val="0"/>
           <w:numId w:val="4"/>
         </w:numPr>
-        <w:pBdr/>
-        <w:tabs>
-          <w:tab w:val="clear" w:pos="709"/>
+        <w:tabs>
           <w:tab w:val="left" w:pos="709" w:leader="none"/>
         </w:tabs>
         <w:bidi w:val="0"/>
@@ -2635,6 +2492,8 @@
         <w:rPr>
           <w:rFonts w:ascii="Arial;sans-serif" w:hAnsi="Arial;sans-serif"/>
           <w:b w:val="false"/>
+          <w:b w:val="false"/>
+          <w:i w:val="false"/>
           <w:i w:val="false"/>
           <w:caps w:val="false"/>
           <w:smallCaps w:val="false"/>
@@ -2688,9 +2547,7 @@
           <w:ilvl w:val="0"/>
           <w:numId w:val="4"/>
         </w:numPr>
-        <w:pBdr/>
-        <w:tabs>
-          <w:tab w:val="clear" w:pos="709"/>
+        <w:tabs>
           <w:tab w:val="left" w:pos="709" w:leader="none"/>
         </w:tabs>
         <w:bidi w:val="0"/>
@@ -2699,6 +2556,8 @@
         <w:rPr>
           <w:rFonts w:ascii="Arial;sans-serif" w:hAnsi="Arial;sans-serif"/>
           <w:b w:val="false"/>
+          <w:b w:val="false"/>
+          <w:i w:val="false"/>
           <w:i w:val="false"/>
           <w:caps w:val="false"/>
           <w:smallCaps w:val="false"/>
@@ -2752,9 +2611,7 @@
           <w:ilvl w:val="0"/>
           <w:numId w:val="4"/>
         </w:numPr>
-        <w:pBdr/>
-        <w:tabs>
-          <w:tab w:val="clear" w:pos="709"/>
+        <w:tabs>
           <w:tab w:val="left" w:pos="709" w:leader="none"/>
         </w:tabs>
         <w:bidi w:val="0"/>
@@ -2763,6 +2620,8 @@
         <w:rPr>
           <w:rFonts w:ascii="Arial;sans-serif" w:hAnsi="Arial;sans-serif"/>
           <w:b w:val="false"/>
+          <w:b w:val="false"/>
+          <w:i w:val="false"/>
           <w:i w:val="false"/>
           <w:caps w:val="false"/>
           <w:smallCaps w:val="false"/>
@@ -2814,9 +2673,12 @@
         <w:pStyle w:val="Heading3"/>
         <w:bidi w:val="0"/>
         <w:spacing w:lineRule="auto" w:line="331" w:before="280" w:after="80"/>
-        <w:rPr>
-          <w:rFonts w:ascii="Arial;sans-serif" w:hAnsi="Arial;sans-serif"/>
-          <w:b/>
+        <w:ind w:left="0" w:hanging="0"/>
+        <w:rPr>
+          <w:rFonts w:ascii="Arial;sans-serif" w:hAnsi="Arial;sans-serif"/>
+          <w:b/>
+          <w:b/>
+          <w:i w:val="false"/>
           <w:i w:val="false"/>
           <w:caps w:val="false"/>
           <w:smallCaps w:val="false"/>
@@ -2854,9 +2716,7 @@
           <w:ilvl w:val="0"/>
           <w:numId w:val="5"/>
         </w:numPr>
-        <w:pBdr/>
-        <w:tabs>
-          <w:tab w:val="clear" w:pos="709"/>
+        <w:tabs>
           <w:tab w:val="left" w:pos="709" w:leader="none"/>
         </w:tabs>
         <w:bidi w:val="0"/>
@@ -2865,6 +2725,8 @@
         <w:rPr>
           <w:rFonts w:ascii="Arial;sans-serif" w:hAnsi="Arial;sans-serif"/>
           <w:b/>
+          <w:b/>
+          <w:i w:val="false"/>
           <w:i w:val="false"/>
           <w:caps w:val="false"/>
           <w:smallCaps w:val="false"/>
@@ -2902,7 +2764,6 @@
           <w:ilvl w:val="1"/>
           <w:numId w:val="5"/>
         </w:numPr>
-        <w:pBdr/>
         <w:tabs>
           <w:tab w:val="clear" w:pos="709"/>
           <w:tab w:val="left" w:pos="1418" w:leader="none"/>
@@ -2913,6 +2774,8 @@
         <w:rPr>
           <w:rFonts w:ascii="Arial;sans-serif" w:hAnsi="Arial;sans-serif"/>
           <w:b w:val="false"/>
+          <w:b w:val="false"/>
+          <w:i w:val="false"/>
           <w:i w:val="false"/>
           <w:caps w:val="false"/>
           <w:smallCaps w:val="false"/>
@@ -2983,7 +2846,6 @@
           <w:ilvl w:val="1"/>
           <w:numId w:val="5"/>
         </w:numPr>
-        <w:pBdr/>
         <w:tabs>
           <w:tab w:val="clear" w:pos="709"/>
           <w:tab w:val="left" w:pos="1418" w:leader="none"/>
@@ -2994,6 +2856,8 @@
         <w:rPr>
           <w:rFonts w:ascii="Arial;sans-serif" w:hAnsi="Arial;sans-serif"/>
           <w:b w:val="false"/>
+          <w:b w:val="false"/>
+          <w:i w:val="false"/>
           <w:i w:val="false"/>
           <w:caps w:val="false"/>
           <w:smallCaps w:val="false"/>
@@ -3043,48 +2907,50 @@
     <w:p>
       <w:pPr>
         <w:pStyle w:val="TextBody"/>
-        <w:pBdr/>
         <w:bidi w:val="0"/>
         <w:spacing w:lineRule="auto" w:line="331" w:before="0" w:after="0"/>
         <w:rPr>
           <w:rFonts w:ascii="Arial;sans-serif" w:hAnsi="Arial;sans-serif"/>
           <w:b w:val="false"/>
-          <w:i w:val="false"/>
-          <w:caps w:val="false"/>
-          <w:smallCaps w:val="false"/>
-          <w:strike w:val="false"/>
-          <w:dstrike w:val="false"/>
-          <w:color w:val="000000"/>
-          <w:sz w:val="22"/>
-          <w:u w:val="none"/>
-          <w:effect w:val="none"/>
-        </w:rPr>
-      </w:pPr>
-      <w:r>
-        <w:rPr>
-          <w:rFonts w:ascii="Arial;sans-serif" w:hAnsi="Arial;sans-serif"/>
-          <w:b w:val="false"/>
-          <w:i w:val="false"/>
-          <w:caps w:val="false"/>
-          <w:smallCaps w:val="false"/>
-          <w:strike w:val="false"/>
-          <w:dstrike w:val="false"/>
-          <w:color w:val="000000"/>
-          <w:sz w:val="22"/>
-          <w:u w:val="none"/>
-          <w:effect w:val="none"/>
-        </w:rPr>
-      </w:r>
-    </w:p>
-    <w:p>
-      <w:pPr>
-        <w:pStyle w:val="TextBody"/>
-        <w:pBdr/>
+          <w:b w:val="false"/>
+          <w:i w:val="false"/>
+          <w:i w:val="false"/>
+          <w:caps w:val="false"/>
+          <w:smallCaps w:val="false"/>
+          <w:strike w:val="false"/>
+          <w:dstrike w:val="false"/>
+          <w:color w:val="000000"/>
+          <w:sz w:val="22"/>
+          <w:u w:val="none"/>
+          <w:effect w:val="none"/>
+        </w:rPr>
+      </w:pPr>
+      <w:r>
+        <w:rPr>
+          <w:rFonts w:ascii="Arial;sans-serif" w:hAnsi="Arial;sans-serif"/>
+          <w:b w:val="false"/>
+          <w:i w:val="false"/>
+          <w:caps w:val="false"/>
+          <w:smallCaps w:val="false"/>
+          <w:strike w:val="false"/>
+          <w:dstrike w:val="false"/>
+          <w:color w:val="000000"/>
+          <w:sz w:val="22"/>
+          <w:u w:val="none"/>
+          <w:effect w:val="none"/>
+        </w:rPr>
+      </w:r>
+    </w:p>
+    <w:p>
+      <w:pPr>
+        <w:pStyle w:val="TextBody"/>
         <w:bidi w:val="0"/>
         <w:spacing w:lineRule="auto" w:line="331" w:before="0" w:after="0"/>
         <w:rPr>
           <w:rFonts w:ascii="Arial;sans-serif" w:hAnsi="Arial;sans-serif"/>
           <w:b w:val="false"/>
+          <w:b w:val="false"/>
+          <w:i w:val="false"/>
           <w:i w:val="false"/>
           <w:caps w:val="false"/>
           <w:smallCaps w:val="false"/>
@@ -3160,12 +3026,13 @@
     <w:p>
       <w:pPr>
         <w:pStyle w:val="TextBody"/>
-        <w:pBdr/>
         <w:bidi w:val="0"/>
         <w:spacing w:lineRule="auto" w:line="331" w:before="0" w:after="0"/>
         <w:rPr>
           <w:rFonts w:ascii="Arial;sans-serif" w:hAnsi="Arial;sans-serif"/>
           <w:b w:val="false"/>
+          <w:b w:val="false"/>
+          <w:i w:val="false"/>
           <w:i w:val="false"/>
           <w:caps w:val="false"/>
           <w:smallCaps w:val="false"/>
@@ -3200,9 +3067,7 @@
           <w:ilvl w:val="0"/>
           <w:numId w:val="5"/>
         </w:numPr>
-        <w:pBdr/>
-        <w:tabs>
-          <w:tab w:val="clear" w:pos="709"/>
+        <w:tabs>
           <w:tab w:val="left" w:pos="709" w:leader="none"/>
         </w:tabs>
         <w:bidi w:val="0"/>
@@ -3211,6 +3076,8 @@
         <w:rPr>
           <w:rFonts w:ascii="Arial;sans-serif" w:hAnsi="Arial;sans-serif"/>
           <w:b/>
+          <w:b/>
+          <w:i w:val="false"/>
           <w:i w:val="false"/>
           <w:caps w:val="false"/>
           <w:smallCaps w:val="false"/>
@@ -3248,7 +3115,6 @@
           <w:ilvl w:val="1"/>
           <w:numId w:val="5"/>
         </w:numPr>
-        <w:pBdr/>
         <w:tabs>
           <w:tab w:val="clear" w:pos="709"/>
           <w:tab w:val="left" w:pos="1418" w:leader="none"/>
@@ -3259,6 +3125,8 @@
         <w:rPr>
           <w:rFonts w:ascii="Arial;sans-serif" w:hAnsi="Arial;sans-serif"/>
           <w:b w:val="false"/>
+          <w:b w:val="false"/>
+          <w:i w:val="false"/>
           <w:i w:val="false"/>
           <w:caps w:val="false"/>
           <w:smallCaps w:val="false"/>
@@ -3329,7 +3197,6 @@
           <w:ilvl w:val="1"/>
           <w:numId w:val="5"/>
         </w:numPr>
-        <w:pBdr/>
         <w:tabs>
           <w:tab w:val="clear" w:pos="709"/>
           <w:tab w:val="left" w:pos="1418" w:leader="none"/>
@@ -3340,6 +3207,8 @@
         <w:rPr>
           <w:rFonts w:ascii="Arial;sans-serif" w:hAnsi="Arial;sans-serif"/>
           <w:b w:val="false"/>
+          <w:b w:val="false"/>
+          <w:i w:val="false"/>
           <w:i w:val="false"/>
           <w:caps w:val="false"/>
           <w:smallCaps w:val="false"/>
@@ -3393,7 +3262,6 @@
           <w:ilvl w:val="2"/>
           <w:numId w:val="5"/>
         </w:numPr>
-        <w:pBdr/>
         <w:tabs>
           <w:tab w:val="clear" w:pos="709"/>
           <w:tab w:val="left" w:pos="2127" w:leader="none"/>
@@ -3404,6 +3272,8 @@
         <w:rPr>
           <w:rFonts w:ascii="Arial;sans-serif" w:hAnsi="Arial;sans-serif"/>
           <w:b w:val="false"/>
+          <w:b w:val="false"/>
+          <w:i w:val="false"/>
           <w:i w:val="false"/>
           <w:caps w:val="false"/>
           <w:smallCaps w:val="false"/>
@@ -3441,7 +3311,6 @@
           <w:ilvl w:val="2"/>
           <w:numId w:val="5"/>
         </w:numPr>
-        <w:pBdr/>
         <w:tabs>
           <w:tab w:val="clear" w:pos="709"/>
           <w:tab w:val="left" w:pos="2127" w:leader="none"/>
@@ -3452,6 +3321,8 @@
         <w:rPr>
           <w:rFonts w:ascii="Arial;sans-serif" w:hAnsi="Arial;sans-serif"/>
           <w:b w:val="false"/>
+          <w:b w:val="false"/>
+          <w:i w:val="false"/>
           <w:i w:val="false"/>
           <w:caps w:val="false"/>
           <w:smallCaps w:val="false"/>
@@ -3489,7 +3360,6 @@
           <w:ilvl w:val="2"/>
           <w:numId w:val="5"/>
         </w:numPr>
-        <w:pBdr/>
         <w:tabs>
           <w:tab w:val="clear" w:pos="709"/>
           <w:tab w:val="left" w:pos="2127" w:leader="none"/>
@@ -3500,6 +3370,8 @@
         <w:rPr>
           <w:rFonts w:ascii="Arial;sans-serif" w:hAnsi="Arial;sans-serif"/>
           <w:b w:val="false"/>
+          <w:b w:val="false"/>
+          <w:i w:val="false"/>
           <w:i w:val="false"/>
           <w:caps w:val="false"/>
           <w:smallCaps w:val="false"/>
@@ -3533,12 +3405,13 @@
     <w:p>
       <w:pPr>
         <w:pStyle w:val="TextBody"/>
-        <w:pBdr/>
         <w:bidi w:val="0"/>
         <w:spacing w:lineRule="auto" w:line="331" w:before="0" w:after="0"/>
         <w:rPr>
           <w:rFonts w:ascii="Arial;sans-serif" w:hAnsi="Arial;sans-serif"/>
           <w:b w:val="false"/>
+          <w:b w:val="false"/>
+          <w:i w:val="false"/>
           <w:i w:val="false"/>
           <w:caps w:val="false"/>
           <w:smallCaps w:val="false"/>
@@ -3616,12 +3489,13 @@
     <w:p>
       <w:pPr>
         <w:pStyle w:val="TextBody"/>
-        <w:pBdr/>
         <w:bidi w:val="0"/>
         <w:spacing w:lineRule="auto" w:line="331" w:before="0" w:after="0"/>
         <w:rPr>
           <w:rFonts w:ascii="Arial;sans-serif" w:hAnsi="Arial;sans-serif"/>
           <w:b w:val="false"/>
+          <w:b w:val="false"/>
+          <w:i w:val="false"/>
           <w:i w:val="false"/>
           <w:caps w:val="false"/>
           <w:smallCaps w:val="false"/>
@@ -3658,9 +3532,7 @@
           <w:ilvl w:val="0"/>
           <w:numId w:val="5"/>
         </w:numPr>
-        <w:pBdr/>
-        <w:tabs>
-          <w:tab w:val="clear" w:pos="709"/>
+        <w:tabs>
           <w:tab w:val="left" w:pos="709" w:leader="none"/>
         </w:tabs>
         <w:bidi w:val="0"/>
@@ -3669,6 +3541,8 @@
         <w:rPr>
           <w:rFonts w:ascii="Arial;sans-serif" w:hAnsi="Arial;sans-serif"/>
           <w:b/>
+          <w:b/>
+          <w:i w:val="false"/>
           <w:i w:val="false"/>
           <w:caps w:val="false"/>
           <w:smallCaps w:val="false"/>
@@ -3706,7 +3580,6 @@
           <w:ilvl w:val="1"/>
           <w:numId w:val="5"/>
         </w:numPr>
-        <w:pBdr/>
         <w:tabs>
           <w:tab w:val="clear" w:pos="709"/>
           <w:tab w:val="left" w:pos="1418" w:leader="none"/>
@@ -3717,6 +3590,8 @@
         <w:rPr>
           <w:rFonts w:ascii="Arial;sans-serif" w:hAnsi="Arial;sans-serif"/>
           <w:b w:val="false"/>
+          <w:b w:val="false"/>
+          <w:i w:val="false"/>
           <w:i w:val="false"/>
           <w:caps w:val="false"/>
           <w:smallCaps w:val="false"/>
@@ -3787,7 +3662,6 @@
           <w:ilvl w:val="1"/>
           <w:numId w:val="5"/>
         </w:numPr>
-        <w:pBdr/>
         <w:tabs>
           <w:tab w:val="clear" w:pos="709"/>
           <w:tab w:val="left" w:pos="1418" w:leader="none"/>
@@ -3798,6 +3672,8 @@
         <w:rPr>
           <w:rFonts w:ascii="Arial;sans-serif" w:hAnsi="Arial;sans-serif"/>
           <w:b w:val="false"/>
+          <w:b w:val="false"/>
+          <w:i w:val="false"/>
           <w:i w:val="false"/>
           <w:caps w:val="false"/>
           <w:smallCaps w:val="false"/>
@@ -3847,12 +3723,13 @@
     <w:p>
       <w:pPr>
         <w:pStyle w:val="TextBody"/>
-        <w:pBdr/>
         <w:bidi w:val="0"/>
         <w:spacing w:lineRule="auto" w:line="331" w:before="0" w:after="0"/>
         <w:rPr>
           <w:rFonts w:ascii="Arial;sans-serif" w:hAnsi="Arial;sans-serif"/>
           <w:b w:val="false"/>
+          <w:b w:val="false"/>
+          <w:i w:val="false"/>
           <w:i w:val="false"/>
           <w:caps w:val="false"/>
           <w:smallCaps w:val="false"/>
@@ -3887,7 +3764,7 @@
             <wp:positionV relativeFrom="paragraph">
               <wp:posOffset>635</wp:posOffset>
             </wp:positionV>
-            <wp:extent cx="6120130" cy="3159125"/>
+            <wp:extent cx="6120130" cy="3480435"/>
             <wp:effectExtent l="0" t="0" r="0" b="0"/>
             <wp:wrapSquare wrapText="largest"/>
             <wp:docPr id="8" name="Image9" descr=""/>
@@ -3912,7 +3789,7 @@
                   <pic:spPr bwMode="auto">
                     <a:xfrm>
                       <a:off x="0" y="0"/>
-                      <a:ext cx="6120130" cy="3159125"/>
+                      <a:ext cx="6120130" cy="3480435"/>
                     </a:xfrm>
                     <a:prstGeom prst="rect">
                       <a:avLst/>
@@ -3928,202 +3805,208 @@
     <w:p>
       <w:pPr>
         <w:pStyle w:val="TextBody"/>
-        <w:pBdr/>
         <w:bidi w:val="0"/>
         <w:spacing w:lineRule="auto" w:line="331" w:before="0" w:after="0"/>
         <w:rPr>
           <w:rFonts w:ascii="Arial;sans-serif" w:hAnsi="Arial;sans-serif"/>
           <w:b/>
-          <w:i w:val="false"/>
-          <w:caps w:val="false"/>
-          <w:smallCaps w:val="false"/>
-          <w:strike w:val="false"/>
-          <w:dstrike w:val="false"/>
-          <w:color w:val="000000"/>
-          <w:sz w:val="22"/>
-          <w:u w:val="none"/>
-          <w:effect w:val="none"/>
-          <w:shd w:fill="auto" w:val="clear"/>
-        </w:rPr>
-      </w:pPr>
-      <w:r>
-        <w:rPr>
-          <w:rFonts w:ascii="Arial;sans-serif" w:hAnsi="Arial;sans-serif"/>
-          <w:b/>
-          <w:i w:val="false"/>
-          <w:caps w:val="false"/>
-          <w:smallCaps w:val="false"/>
-          <w:strike w:val="false"/>
-          <w:dstrike w:val="false"/>
-          <w:color w:val="000000"/>
-          <w:sz w:val="22"/>
-          <w:u w:val="none"/>
-          <w:effect w:val="none"/>
-          <w:shd w:fill="auto" w:val="clear"/>
-        </w:rPr>
-      </w:r>
-    </w:p>
-    <w:p>
-      <w:pPr>
-        <w:pStyle w:val="TextBody"/>
-        <w:pBdr/>
+          <w:b/>
+          <w:i w:val="false"/>
+          <w:i w:val="false"/>
+          <w:caps w:val="false"/>
+          <w:smallCaps w:val="false"/>
+          <w:strike w:val="false"/>
+          <w:dstrike w:val="false"/>
+          <w:color w:val="000000"/>
+          <w:sz w:val="22"/>
+          <w:u w:val="none"/>
+          <w:effect w:val="none"/>
+          <w:shd w:fill="auto" w:val="clear"/>
+        </w:rPr>
+      </w:pPr>
+      <w:r>
+        <w:rPr>
+          <w:rFonts w:ascii="Arial;sans-serif" w:hAnsi="Arial;sans-serif"/>
+          <w:b/>
+          <w:i w:val="false"/>
+          <w:caps w:val="false"/>
+          <w:smallCaps w:val="false"/>
+          <w:strike w:val="false"/>
+          <w:dstrike w:val="false"/>
+          <w:color w:val="000000"/>
+          <w:sz w:val="22"/>
+          <w:u w:val="none"/>
+          <w:effect w:val="none"/>
+          <w:shd w:fill="auto" w:val="clear"/>
+        </w:rPr>
+      </w:r>
+    </w:p>
+    <w:p>
+      <w:pPr>
+        <w:pStyle w:val="TextBody"/>
         <w:bidi w:val="0"/>
         <w:spacing w:lineRule="auto" w:line="331" w:before="0" w:after="0"/>
         <w:rPr>
           <w:rFonts w:ascii="Arial;sans-serif" w:hAnsi="Arial;sans-serif"/>
           <w:b/>
-          <w:i w:val="false"/>
-          <w:caps w:val="false"/>
-          <w:smallCaps w:val="false"/>
-          <w:strike w:val="false"/>
-          <w:dstrike w:val="false"/>
-          <w:color w:val="000000"/>
-          <w:sz w:val="22"/>
-          <w:u w:val="none"/>
-          <w:effect w:val="none"/>
-          <w:shd w:fill="auto" w:val="clear"/>
-        </w:rPr>
-      </w:pPr>
-      <w:r>
-        <w:rPr>
-          <w:rFonts w:ascii="Arial;sans-serif" w:hAnsi="Arial;sans-serif"/>
-          <w:b/>
-          <w:i w:val="false"/>
-          <w:caps w:val="false"/>
-          <w:smallCaps w:val="false"/>
-          <w:strike w:val="false"/>
-          <w:dstrike w:val="false"/>
-          <w:color w:val="000000"/>
-          <w:sz w:val="22"/>
-          <w:u w:val="none"/>
-          <w:effect w:val="none"/>
-          <w:shd w:fill="auto" w:val="clear"/>
-        </w:rPr>
-      </w:r>
-    </w:p>
-    <w:p>
-      <w:pPr>
-        <w:pStyle w:val="TextBody"/>
-        <w:pBdr/>
+          <w:b/>
+          <w:i w:val="false"/>
+          <w:i w:val="false"/>
+          <w:caps w:val="false"/>
+          <w:smallCaps w:val="false"/>
+          <w:strike w:val="false"/>
+          <w:dstrike w:val="false"/>
+          <w:color w:val="000000"/>
+          <w:sz w:val="22"/>
+          <w:u w:val="none"/>
+          <w:effect w:val="none"/>
+          <w:shd w:fill="auto" w:val="clear"/>
+        </w:rPr>
+      </w:pPr>
+      <w:r>
+        <w:rPr>
+          <w:rFonts w:ascii="Arial;sans-serif" w:hAnsi="Arial;sans-serif"/>
+          <w:b/>
+          <w:i w:val="false"/>
+          <w:caps w:val="false"/>
+          <w:smallCaps w:val="false"/>
+          <w:strike w:val="false"/>
+          <w:dstrike w:val="false"/>
+          <w:color w:val="000000"/>
+          <w:sz w:val="22"/>
+          <w:u w:val="none"/>
+          <w:effect w:val="none"/>
+          <w:shd w:fill="auto" w:val="clear"/>
+        </w:rPr>
+      </w:r>
+    </w:p>
+    <w:p>
+      <w:pPr>
+        <w:pStyle w:val="TextBody"/>
         <w:bidi w:val="0"/>
         <w:spacing w:lineRule="auto" w:line="331" w:before="0" w:after="0"/>
         <w:rPr>
           <w:rFonts w:ascii="Arial;sans-serif" w:hAnsi="Arial;sans-serif"/>
           <w:b/>
-          <w:i w:val="false"/>
-          <w:caps w:val="false"/>
-          <w:smallCaps w:val="false"/>
-          <w:strike w:val="false"/>
-          <w:dstrike w:val="false"/>
-          <w:color w:val="000000"/>
-          <w:sz w:val="22"/>
-          <w:u w:val="none"/>
-          <w:effect w:val="none"/>
-          <w:shd w:fill="auto" w:val="clear"/>
-        </w:rPr>
-      </w:pPr>
-      <w:r>
-        <w:rPr>
-          <w:rFonts w:ascii="Arial;sans-serif" w:hAnsi="Arial;sans-serif"/>
-          <w:b/>
-          <w:i w:val="false"/>
-          <w:caps w:val="false"/>
-          <w:smallCaps w:val="false"/>
-          <w:strike w:val="false"/>
-          <w:dstrike w:val="false"/>
-          <w:color w:val="000000"/>
-          <w:sz w:val="22"/>
-          <w:u w:val="none"/>
-          <w:effect w:val="none"/>
-          <w:shd w:fill="auto" w:val="clear"/>
-        </w:rPr>
-      </w:r>
-    </w:p>
-    <w:p>
-      <w:pPr>
-        <w:pStyle w:val="TextBody"/>
-        <w:pBdr/>
+          <w:b/>
+          <w:i w:val="false"/>
+          <w:i w:val="false"/>
+          <w:caps w:val="false"/>
+          <w:smallCaps w:val="false"/>
+          <w:strike w:val="false"/>
+          <w:dstrike w:val="false"/>
+          <w:color w:val="000000"/>
+          <w:sz w:val="22"/>
+          <w:u w:val="none"/>
+          <w:effect w:val="none"/>
+          <w:shd w:fill="auto" w:val="clear"/>
+        </w:rPr>
+      </w:pPr>
+      <w:r>
+        <w:rPr>
+          <w:rFonts w:ascii="Arial;sans-serif" w:hAnsi="Arial;sans-serif"/>
+          <w:b/>
+          <w:i w:val="false"/>
+          <w:caps w:val="false"/>
+          <w:smallCaps w:val="false"/>
+          <w:strike w:val="false"/>
+          <w:dstrike w:val="false"/>
+          <w:color w:val="000000"/>
+          <w:sz w:val="22"/>
+          <w:u w:val="none"/>
+          <w:effect w:val="none"/>
+          <w:shd w:fill="auto" w:val="clear"/>
+        </w:rPr>
+      </w:r>
+    </w:p>
+    <w:p>
+      <w:pPr>
+        <w:pStyle w:val="TextBody"/>
         <w:bidi w:val="0"/>
         <w:spacing w:lineRule="auto" w:line="331" w:before="0" w:after="0"/>
         <w:rPr>
           <w:rFonts w:ascii="Arial;sans-serif" w:hAnsi="Arial;sans-serif"/>
           <w:b/>
-          <w:i w:val="false"/>
-          <w:caps w:val="false"/>
-          <w:smallCaps w:val="false"/>
-          <w:strike w:val="false"/>
-          <w:dstrike w:val="false"/>
-          <w:color w:val="000000"/>
-          <w:sz w:val="22"/>
-          <w:u w:val="none"/>
-          <w:effect w:val="none"/>
-          <w:shd w:fill="auto" w:val="clear"/>
-        </w:rPr>
-      </w:pPr>
-      <w:r>
-        <w:rPr>
-          <w:rFonts w:ascii="Arial;sans-serif" w:hAnsi="Arial;sans-serif"/>
-          <w:b/>
-          <w:i w:val="false"/>
-          <w:caps w:val="false"/>
-          <w:smallCaps w:val="false"/>
-          <w:strike w:val="false"/>
-          <w:dstrike w:val="false"/>
-          <w:color w:val="000000"/>
-          <w:sz w:val="22"/>
-          <w:u w:val="none"/>
-          <w:effect w:val="none"/>
-          <w:shd w:fill="auto" w:val="clear"/>
-        </w:rPr>
-      </w:r>
-    </w:p>
-    <w:p>
-      <w:pPr>
-        <w:pStyle w:val="TextBody"/>
-        <w:pBdr/>
+          <w:b/>
+          <w:i w:val="false"/>
+          <w:i w:val="false"/>
+          <w:caps w:val="false"/>
+          <w:smallCaps w:val="false"/>
+          <w:strike w:val="false"/>
+          <w:dstrike w:val="false"/>
+          <w:color w:val="000000"/>
+          <w:sz w:val="22"/>
+          <w:u w:val="none"/>
+          <w:effect w:val="none"/>
+          <w:shd w:fill="auto" w:val="clear"/>
+        </w:rPr>
+      </w:pPr>
+      <w:r>
+        <w:rPr>
+          <w:rFonts w:ascii="Arial;sans-serif" w:hAnsi="Arial;sans-serif"/>
+          <w:b/>
+          <w:i w:val="false"/>
+          <w:caps w:val="false"/>
+          <w:smallCaps w:val="false"/>
+          <w:strike w:val="false"/>
+          <w:dstrike w:val="false"/>
+          <w:color w:val="000000"/>
+          <w:sz w:val="22"/>
+          <w:u w:val="none"/>
+          <w:effect w:val="none"/>
+          <w:shd w:fill="auto" w:val="clear"/>
+        </w:rPr>
+      </w:r>
+    </w:p>
+    <w:p>
+      <w:pPr>
+        <w:pStyle w:val="TextBody"/>
         <w:bidi w:val="0"/>
         <w:spacing w:lineRule="auto" w:line="331" w:before="0" w:after="0"/>
         <w:rPr>
           <w:rFonts w:ascii="Arial;sans-serif" w:hAnsi="Arial;sans-serif"/>
           <w:b/>
-          <w:i w:val="false"/>
-          <w:caps w:val="false"/>
-          <w:smallCaps w:val="false"/>
-          <w:strike w:val="false"/>
-          <w:dstrike w:val="false"/>
-          <w:color w:val="000000"/>
-          <w:sz w:val="22"/>
-          <w:u w:val="none"/>
-          <w:effect w:val="none"/>
-          <w:shd w:fill="auto" w:val="clear"/>
-        </w:rPr>
-      </w:pPr>
-      <w:r>
-        <w:rPr>
-          <w:rFonts w:ascii="Arial;sans-serif" w:hAnsi="Arial;sans-serif"/>
-          <w:b/>
-          <w:i w:val="false"/>
-          <w:caps w:val="false"/>
-          <w:smallCaps w:val="false"/>
-          <w:strike w:val="false"/>
-          <w:dstrike w:val="false"/>
-          <w:color w:val="000000"/>
-          <w:sz w:val="22"/>
-          <w:u w:val="none"/>
-          <w:effect w:val="none"/>
-          <w:shd w:fill="auto" w:val="clear"/>
-        </w:rPr>
-      </w:r>
-    </w:p>
-    <w:p>
-      <w:pPr>
-        <w:pStyle w:val="TextBody"/>
-        <w:pBdr/>
+          <w:b/>
+          <w:i w:val="false"/>
+          <w:i w:val="false"/>
+          <w:caps w:val="false"/>
+          <w:smallCaps w:val="false"/>
+          <w:strike w:val="false"/>
+          <w:dstrike w:val="false"/>
+          <w:color w:val="000000"/>
+          <w:sz w:val="22"/>
+          <w:u w:val="none"/>
+          <w:effect w:val="none"/>
+          <w:shd w:fill="auto" w:val="clear"/>
+        </w:rPr>
+      </w:pPr>
+      <w:r>
+        <w:rPr>
+          <w:rFonts w:ascii="Arial;sans-serif" w:hAnsi="Arial;sans-serif"/>
+          <w:b/>
+          <w:i w:val="false"/>
+          <w:caps w:val="false"/>
+          <w:smallCaps w:val="false"/>
+          <w:strike w:val="false"/>
+          <w:dstrike w:val="false"/>
+          <w:color w:val="000000"/>
+          <w:sz w:val="22"/>
+          <w:u w:val="none"/>
+          <w:effect w:val="none"/>
+          <w:shd w:fill="auto" w:val="clear"/>
+        </w:rPr>
+      </w:r>
+    </w:p>
+    <w:p>
+      <w:pPr>
+        <w:pStyle w:val="TextBody"/>
         <w:bidi w:val="0"/>
         <w:spacing w:lineRule="auto" w:line="331" w:before="0" w:after="0"/>
         <w:rPr>
           <w:rFonts w:ascii="Arial;sans-serif" w:hAnsi="Arial;sans-serif"/>
           <w:b/>
+          <w:b/>
+          <w:i w:val="false"/>
           <w:i w:val="false"/>
           <w:caps w:val="false"/>
           <w:smallCaps w:val="false"/>
@@ -4160,58 +4043,42 @@
           <w:ilvl w:val="0"/>
           <w:numId w:val="0"/>
         </w:numPr>
-        <w:pBdr/>
         <w:bidi w:val="0"/>
         <w:spacing w:lineRule="auto" w:line="331" w:before="0" w:after="0"/>
-        <w:ind w:hanging="0"/>
-        <w:rPr>
-          <w:rFonts w:ascii="Arial;sans-serif" w:hAnsi="Arial;sans-serif"/>
-          <w:b/>
-          <w:i w:val="false"/>
-          <w:caps w:val="false"/>
-          <w:smallCaps w:val="false"/>
-          <w:strike w:val="false"/>
-          <w:dstrike w:val="false"/>
-          <w:color w:val="000000"/>
-          <w:sz w:val="22"/>
-          <w:u w:val="none"/>
-          <w:effect w:val="none"/>
-          <w:shd w:fill="auto" w:val="clear"/>
-        </w:rPr>
-      </w:pPr>
-      <w:r>
-        <w:rPr>
-          <w:rFonts w:ascii="Arial;sans-serif" w:hAnsi="Arial;sans-serif"/>
-          <w:b/>
-          <w:i w:val="false"/>
-          <w:caps w:val="false"/>
-          <w:smallCaps w:val="false"/>
-          <w:strike w:val="false"/>
-          <w:dstrike w:val="false"/>
-          <w:color w:val="000000"/>
-          <w:sz w:val="22"/>
-          <w:u w:val="none"/>
-          <w:effect w:val="none"/>
-          <w:shd w:fill="auto" w:val="clear"/>
-        </w:rPr>
-        <w:t>4.</w:t>
-      </w:r>
-      <w:r>
-        <w:rPr>
-          <w:rFonts w:ascii="Arial;sans-serif" w:hAnsi="Arial;sans-serif"/>
-          <w:b/>
-          <w:i w:val="false"/>
-          <w:caps w:val="false"/>
-          <w:smallCaps w:val="false"/>
-          <w:strike w:val="false"/>
-          <w:dstrike w:val="false"/>
-          <w:color w:val="000000"/>
-          <w:sz w:val="22"/>
-          <w:u w:val="none"/>
-          <w:effect w:val="none"/>
-          <w:shd w:fill="auto" w:val="clear"/>
-        </w:rPr>
-        <w:t>A pplication Files</w:t>
+        <w:ind w:left="0" w:hanging="0"/>
+        <w:rPr>
+          <w:rFonts w:ascii="Arial;sans-serif" w:hAnsi="Arial;sans-serif"/>
+          <w:b/>
+          <w:b/>
+          <w:i w:val="false"/>
+          <w:i w:val="false"/>
+          <w:caps w:val="false"/>
+          <w:smallCaps w:val="false"/>
+          <w:strike w:val="false"/>
+          <w:dstrike w:val="false"/>
+          <w:color w:val="000000"/>
+          <w:sz w:val="22"/>
+          <w:u w:val="none"/>
+          <w:effect w:val="none"/>
+          <w:shd w:fill="auto" w:val="clear"/>
+        </w:rPr>
+      </w:pPr>
+      <w:r>
+        <w:rPr>
+          <w:rFonts w:ascii="Arial;sans-serif" w:hAnsi="Arial;sans-serif"/>
+          <w:b/>
+          <w:i w:val="false"/>
+          <w:caps w:val="false"/>
+          <w:smallCaps w:val="false"/>
+          <w:strike w:val="false"/>
+          <w:dstrike w:val="false"/>
+          <w:color w:val="000000"/>
+          <w:sz w:val="22"/>
+          <w:u w:val="none"/>
+          <w:effect w:val="none"/>
+          <w:shd w:fill="auto" w:val="clear"/>
+        </w:rPr>
+        <w:t>4.A pplication Files</w:t>
       </w:r>
     </w:p>
     <w:p>
@@ -4221,7 +4088,6 @@
           <w:ilvl w:val="1"/>
           <w:numId w:val="5"/>
         </w:numPr>
-        <w:pBdr/>
         <w:tabs>
           <w:tab w:val="clear" w:pos="709"/>
           <w:tab w:val="left" w:pos="1418" w:leader="none"/>
@@ -4232,6 +4098,8 @@
         <w:rPr>
           <w:rFonts w:ascii="Arial;sans-serif" w:hAnsi="Arial;sans-serif"/>
           <w:b w:val="false"/>
+          <w:b w:val="false"/>
+          <w:i w:val="false"/>
           <w:i w:val="false"/>
           <w:caps w:val="false"/>
           <w:smallCaps w:val="false"/>
@@ -4319,7 +4187,6 @@
           <w:ilvl w:val="1"/>
           <w:numId w:val="5"/>
         </w:numPr>
-        <w:pBdr/>
         <w:tabs>
           <w:tab w:val="clear" w:pos="709"/>
           <w:tab w:val="left" w:pos="1418" w:leader="none"/>
@@ -4330,6 +4197,8 @@
         <w:rPr>
           <w:rFonts w:ascii="Arial;sans-serif" w:hAnsi="Arial;sans-serif"/>
           <w:b w:val="false"/>
+          <w:b w:val="false"/>
+          <w:i w:val="false"/>
           <w:i w:val="false"/>
           <w:caps w:val="false"/>
           <w:smallCaps w:val="false"/>
@@ -4631,6 +4500,51 @@
       </w:pPr>
       <w:r>
         <w:rPr/>
+        <w:drawing>
+          <wp:anchor behindDoc="0" distT="0" distB="0" distL="0" distR="0" simplePos="0" locked="0" layoutInCell="0" allowOverlap="1" relativeHeight="14">
+            <wp:simplePos x="0" y="0"/>
+            <wp:positionH relativeFrom="column">
+              <wp:align>center</wp:align>
+            </wp:positionH>
+            <wp:positionV relativeFrom="paragraph">
+              <wp:posOffset>635</wp:posOffset>
+            </wp:positionV>
+            <wp:extent cx="6120130" cy="1042670"/>
+            <wp:effectExtent l="0" t="0" r="0" b="0"/>
+            <wp:wrapSquare wrapText="largest"/>
+            <wp:docPr id="12" name="Image13" descr=""/>
+            <wp:cNvGraphicFramePr>
+              <a:graphicFrameLocks xmlns:a="http://schemas.openxmlformats.org/drawingml/2006/main" noChangeAspect="1"/>
+            </wp:cNvGraphicFramePr>
+            <a:graphic xmlns:a="http://schemas.openxmlformats.org/drawingml/2006/main">
+              <a:graphicData uri="http://schemas.openxmlformats.org/drawingml/2006/picture">
+                <pic:pic xmlns:pic="http://schemas.openxmlformats.org/drawingml/2006/picture">
+                  <pic:nvPicPr>
+                    <pic:cNvPr id="12" name="Image13" descr=""/>
+                    <pic:cNvPicPr>
+                      <a:picLocks noChangeAspect="1" noChangeArrowheads="1"/>
+                    </pic:cNvPicPr>
+                  </pic:nvPicPr>
+                  <pic:blipFill>
+                    <a:blip r:embed="rId13"/>
+                    <a:stretch>
+                      <a:fillRect/>
+                    </a:stretch>
+                  </pic:blipFill>
+                  <pic:spPr bwMode="auto">
+                    <a:xfrm>
+                      <a:off x="0" y="0"/>
+                      <a:ext cx="6120130" cy="1042670"/>
+                    </a:xfrm>
+                    <a:prstGeom prst="rect">
+                      <a:avLst/>
+                    </a:prstGeom>
+                  </pic:spPr>
+                </pic:pic>
+              </a:graphicData>
+            </a:graphic>
+          </wp:anchor>
+        </w:drawing>
       </w:r>
     </w:p>
     <w:p>
@@ -4676,7 +4590,7 @@
             <wp:extent cx="6120130" cy="2727960"/>
             <wp:effectExtent l="0" t="0" r="0" b="0"/>
             <wp:wrapSquare wrapText="largest"/>
-            <wp:docPr id="12" name="Image12" descr=""/>
+            <wp:docPr id="13" name="Image12" descr=""/>
             <wp:cNvGraphicFramePr>
               <a:graphicFrameLocks xmlns:a="http://schemas.openxmlformats.org/drawingml/2006/main" noChangeAspect="1"/>
             </wp:cNvGraphicFramePr>
@@ -4684,13 +4598,13 @@
               <a:graphicData uri="http://schemas.openxmlformats.org/drawingml/2006/picture">
                 <pic:pic xmlns:pic="http://schemas.openxmlformats.org/drawingml/2006/picture">
                   <pic:nvPicPr>
-                    <pic:cNvPr id="12" name="Image12" descr=""/>
+                    <pic:cNvPr id="13" name="Image12" descr=""/>
                     <pic:cNvPicPr>
                       <a:picLocks noChangeAspect="1" noChangeArrowheads="1"/>
                     </pic:cNvPicPr>
                   </pic:nvPicPr>
                   <pic:blipFill>
-                    <a:blip r:embed="rId13"/>
+                    <a:blip r:embed="rId14"/>
                     <a:stretch>
                       <a:fillRect/>
                     </a:stretch>
@@ -4839,31 +4753,31 @@
   <w:abstractNum w:abstractNumId="1">
     <w:lvl w:ilvl="0">
       <w:start w:val="1"/>
-      <w:pStyle w:val="Heading1"/>
       <w:numFmt w:val="none"/>
       <w:suff w:val="nothing"/>
       <w:lvlText w:val="%1"/>
       <w:lvlJc w:val="left"/>
       <w:pPr>
         <w:tabs>
-          <w:tab w:val="num" w:pos="3240"/>
+          <w:tab w:val="num" w:pos="0"/>
         </w:tabs>
         <w:ind w:left="3240" w:hanging="0"/>
       </w:pPr>
+      <w:rPr/>
     </w:lvl>
     <w:lvl w:ilvl="1">
       <w:start w:val="1"/>
-      <w:pStyle w:val="Heading2"/>
       <w:numFmt w:val="none"/>
       <w:suff w:val="nothing"/>
       <w:lvlText w:val="%2"/>
       <w:lvlJc w:val="left"/>
       <w:pPr>
         <w:tabs>
-          <w:tab w:val="num" w:pos="3240"/>
+          <w:tab w:val="num" w:pos="0"/>
         </w:tabs>
         <w:ind w:left="3240" w:hanging="0"/>
       </w:pPr>
+      <w:rPr/>
     </w:lvl>
     <w:lvl w:ilvl="2">
       <w:start w:val="1"/>
@@ -4873,38 +4787,39 @@
       <w:lvlJc w:val="left"/>
       <w:pPr>
         <w:tabs>
-          <w:tab w:val="num" w:pos="3240"/>
+          <w:tab w:val="num" w:pos="0"/>
         </w:tabs>
         <w:ind w:left="3240" w:hanging="0"/>
       </w:pPr>
+      <w:rPr/>
     </w:lvl>
     <w:lvl w:ilvl="3">
       <w:start w:val="1"/>
-      <w:pStyle w:val="Heading4"/>
       <w:numFmt w:val="none"/>
       <w:suff w:val="nothing"/>
       <w:lvlText w:val="%4"/>
       <w:lvlJc w:val="left"/>
       <w:pPr>
         <w:tabs>
-          <w:tab w:val="num" w:pos="3240"/>
+          <w:tab w:val="num" w:pos="0"/>
         </w:tabs>
         <w:ind w:left="3240" w:hanging="0"/>
       </w:pPr>
+      <w:rPr/>
     </w:lvl>
     <w:lvl w:ilvl="4">
       <w:start w:val="1"/>
-      <w:pStyle w:val="Heading5"/>
       <w:numFmt w:val="none"/>
       <w:suff w:val="nothing"/>
       <w:lvlText w:val="%5"/>
       <w:lvlJc w:val="left"/>
       <w:pPr>
         <w:tabs>
-          <w:tab w:val="num" w:pos="3240"/>
+          <w:tab w:val="num" w:pos="0"/>
         </w:tabs>
         <w:ind w:left="3240" w:hanging="0"/>
       </w:pPr>
+      <w:rPr/>
     </w:lvl>
     <w:lvl w:ilvl="5">
       <w:start w:val="1"/>
@@ -4914,10 +4829,11 @@
       <w:lvlJc w:val="left"/>
       <w:pPr>
         <w:tabs>
-          <w:tab w:val="num" w:pos="3240"/>
+          <w:tab w:val="num" w:pos="0"/>
         </w:tabs>
         <w:ind w:left="3240" w:hanging="0"/>
       </w:pPr>
+      <w:rPr/>
     </w:lvl>
     <w:lvl w:ilvl="6">
       <w:start w:val="1"/>
@@ -4927,10 +4843,11 @@
       <w:lvlJc w:val="left"/>
       <w:pPr>
         <w:tabs>
-          <w:tab w:val="num" w:pos="3240"/>
+          <w:tab w:val="num" w:pos="0"/>
         </w:tabs>
         <w:ind w:left="3240" w:hanging="0"/>
       </w:pPr>
+      <w:rPr/>
     </w:lvl>
     <w:lvl w:ilvl="7">
       <w:start w:val="1"/>
@@ -4940,10 +4857,11 @@
       <w:lvlJc w:val="left"/>
       <w:pPr>
         <w:tabs>
-          <w:tab w:val="num" w:pos="3240"/>
+          <w:tab w:val="num" w:pos="0"/>
         </w:tabs>
         <w:ind w:left="3240" w:hanging="0"/>
       </w:pPr>
+      <w:rPr/>
     </w:lvl>
     <w:lvl w:ilvl="8">
       <w:start w:val="1"/>
@@ -4953,10 +4871,11 @@
       <w:lvlJc w:val="left"/>
       <w:pPr>
         <w:tabs>
-          <w:tab w:val="num" w:pos="3240"/>
+          <w:tab w:val="num" w:pos="0"/>
         </w:tabs>
         <w:ind w:left="3240" w:hanging="0"/>
       </w:pPr>
+      <w:rPr/>
     </w:lvl>
   </w:abstractNum>
   <w:abstractNum w:abstractNumId="2">
@@ -5465,6 +5384,125 @@
       <w:rPr>
         <w:rFonts w:ascii="Symbol" w:hAnsi="Symbol" w:cs="Symbol" w:hint="default"/>
       </w:rPr>
+    </w:lvl>
+  </w:abstractNum>
+  <w:abstractNum w:abstractNumId="6">
+    <w:lvl w:ilvl="0">
+      <w:start w:val="1"/>
+      <w:numFmt w:val="none"/>
+      <w:suff w:val="nothing"/>
+      <w:lvlText w:val=""/>
+      <w:lvlJc w:val="left"/>
+      <w:pPr>
+        <w:tabs>
+          <w:tab w:val="num" w:pos="0"/>
+        </w:tabs>
+        <w:ind w:left="0" w:hanging="0"/>
+      </w:pPr>
+    </w:lvl>
+    <w:lvl w:ilvl="1">
+      <w:start w:val="1"/>
+      <w:numFmt w:val="none"/>
+      <w:suff w:val="nothing"/>
+      <w:lvlText w:val=""/>
+      <w:lvlJc w:val="left"/>
+      <w:pPr>
+        <w:tabs>
+          <w:tab w:val="num" w:pos="0"/>
+        </w:tabs>
+        <w:ind w:left="0" w:hanging="0"/>
+      </w:pPr>
+    </w:lvl>
+    <w:lvl w:ilvl="2">
+      <w:start w:val="1"/>
+      <w:numFmt w:val="none"/>
+      <w:suff w:val="nothing"/>
+      <w:lvlText w:val=""/>
+      <w:lvlJc w:val="left"/>
+      <w:pPr>
+        <w:tabs>
+          <w:tab w:val="num" w:pos="0"/>
+        </w:tabs>
+        <w:ind w:left="0" w:hanging="0"/>
+      </w:pPr>
+    </w:lvl>
+    <w:lvl w:ilvl="3">
+      <w:start w:val="1"/>
+      <w:numFmt w:val="none"/>
+      <w:suff w:val="nothing"/>
+      <w:lvlText w:val=""/>
+      <w:lvlJc w:val="left"/>
+      <w:pPr>
+        <w:tabs>
+          <w:tab w:val="num" w:pos="0"/>
+        </w:tabs>
+        <w:ind w:left="0" w:hanging="0"/>
+      </w:pPr>
+    </w:lvl>
+    <w:lvl w:ilvl="4">
+      <w:start w:val="1"/>
+      <w:numFmt w:val="none"/>
+      <w:suff w:val="nothing"/>
+      <w:lvlText w:val=""/>
+      <w:lvlJc w:val="left"/>
+      <w:pPr>
+        <w:tabs>
+          <w:tab w:val="num" w:pos="0"/>
+        </w:tabs>
+        <w:ind w:left="0" w:hanging="0"/>
+      </w:pPr>
+    </w:lvl>
+    <w:lvl w:ilvl="5">
+      <w:start w:val="1"/>
+      <w:numFmt w:val="none"/>
+      <w:suff w:val="nothing"/>
+      <w:lvlText w:val=""/>
+      <w:lvlJc w:val="left"/>
+      <w:pPr>
+        <w:tabs>
+          <w:tab w:val="num" w:pos="0"/>
+        </w:tabs>
+        <w:ind w:left="0" w:hanging="0"/>
+      </w:pPr>
+    </w:lvl>
+    <w:lvl w:ilvl="6">
+      <w:start w:val="1"/>
+      <w:numFmt w:val="none"/>
+      <w:suff w:val="nothing"/>
+      <w:lvlText w:val=""/>
+      <w:lvlJc w:val="left"/>
+      <w:pPr>
+        <w:tabs>
+          <w:tab w:val="num" w:pos="0"/>
+        </w:tabs>
+        <w:ind w:left="0" w:hanging="0"/>
+      </w:pPr>
+    </w:lvl>
+    <w:lvl w:ilvl="7">
+      <w:start w:val="1"/>
+      <w:numFmt w:val="none"/>
+      <w:suff w:val="nothing"/>
+      <w:lvlText w:val=""/>
+      <w:lvlJc w:val="left"/>
+      <w:pPr>
+        <w:tabs>
+          <w:tab w:val="num" w:pos="0"/>
+        </w:tabs>
+        <w:ind w:left="0" w:hanging="0"/>
+      </w:pPr>
+    </w:lvl>
+    <w:lvl w:ilvl="8">
+      <w:start w:val="1"/>
+      <w:numFmt w:val="none"/>
+      <w:suff w:val="nothing"/>
+      <w:lvlText w:val=""/>
+      <w:lvlJc w:val="left"/>
+      <w:pPr>
+        <w:tabs>
+          <w:tab w:val="num" w:pos="0"/>
+        </w:tabs>
+        <w:ind w:left="0" w:hanging="0"/>
+      </w:pPr>
     </w:lvl>
   </w:abstractNum>
   <w:num w:numId="1">
@@ -5482,6 +5520,9 @@
   <w:num w:numId="5">
     <w:abstractNumId w:val="5"/>
   </w:num>
+  <w:num w:numId="6">
+    <w:abstractNumId w:val="6"/>
+  </w:num>
 </w:numbering>
 </file>
 
@@ -5499,7 +5540,6 @@
     </w:rPrDefault>
     <w:pPrDefault>
       <w:pPr>
-        <w:widowControl/>
         <w:suppressAutoHyphens w:val="true"/>
       </w:pPr>
     </w:pPrDefault>
@@ -5509,10 +5549,11 @@
     <w:qFormat/>
     <w:pPr>
       <w:widowControl/>
-      <w:kinsoku w:val="true"/>
-      <w:overflowPunct w:val="true"/>
-      <w:autoSpaceDE w:val="true"/>
+      <w:suppressAutoHyphens w:val="true"/>
+      <w:overflowPunct w:val="false"/>
       <w:bidi w:val="0"/>
+      <w:spacing w:before="0" w:after="0"/>
+      <w:jc w:val="left"/>
     </w:pPr>
     <w:rPr>
       <w:rFonts w:ascii="Liberation Serif" w:hAnsi="Liberation Serif" w:eastAsia="Noto Serif CJK SC" w:cs="Lohit Devanagari"/>

</xml_diff>